<commit_message>
refractor: update no powerpoint e relatorio, adiçao do texto do guiao
</commit_message>
<xml_diff>
--- a/acomp/trabalhos_praticos/Importancia do Assembly.docx
+++ b/acomp/trabalhos_praticos/Importancia do Assembly.docx
@@ -4,7 +4,7 @@
   <w:body>
     <w:p>
       <w:pPr>
-        <w:pStyle w:val="670"/>
+        <w:pStyle w:val="707"/>
         <w:pBdr/>
         <w:spacing w:after="80" w:before="160"/>
         <w:ind w:right="0" w:firstLine="0" w:left="0"/>
@@ -35,10 +35,18 @@
           <w:lang w:val="pt-PT"/>
         </w:rPr>
       </w:r>
+      <w:r>
+        <w:rPr>
+          <w:rFonts w:ascii="Liberation Serif" w:hAnsi="Liberation Serif" w:cs="Liberation Serif"/>
+          <w:sz w:val="32"/>
+          <w:szCs w:val="28"/>
+          <w:lang w:val="pt-PT"/>
+        </w:rPr>
+      </w:r>
     </w:p>
     <w:p>
       <w:pPr>
-        <w:pStyle w:val="668"/>
+        <w:pStyle w:val="705"/>
         <w:pBdr/>
         <w:spacing/>
         <w:ind w:right="0" w:firstLine="0" w:left="0"/>
@@ -82,10 +90,17 @@
           <w:lang w:val="pt-PT"/>
         </w:rPr>
       </w:r>
+      <w:r>
+        <w:rPr>
+          <w:rFonts w:ascii="Liberation Serif" w:hAnsi="Liberation Serif" w:cs="Liberation Serif"/>
+          <w:highlight w:val="none"/>
+          <w:lang w:val="pt-PT"/>
+        </w:rPr>
+      </w:r>
     </w:p>
     <w:p>
       <w:pPr>
-        <w:pStyle w:val="668"/>
+        <w:pStyle w:val="705"/>
         <w:pBdr/>
         <w:spacing/>
         <w:ind w:right="0" w:firstLine="0" w:left="0"/>
@@ -106,10 +121,16 @@
           <w:lang w:val="pt-PT"/>
         </w:rPr>
       </w:r>
+      <w:r>
+        <w:rPr>
+          <w:rFonts w:ascii="Liberation Serif" w:hAnsi="Liberation Serif" w:cs="Liberation Serif"/>
+          <w:lang w:val="pt-PT"/>
+        </w:rPr>
+      </w:r>
     </w:p>
     <w:p>
       <w:pPr>
-        <w:pStyle w:val="668"/>
+        <w:pStyle w:val="705"/>
         <w:pBdr/>
         <w:spacing/>
         <w:ind w:right="0" w:firstLine="0" w:left="0"/>
@@ -150,10 +171,23 @@
           <w14:ligatures w14:val="none"/>
         </w:rPr>
       </w:r>
+      <w:r>
+        <w:rPr>
+          <w:rFonts w:ascii="Liberation Serif" w:hAnsi="Liberation Serif" w:eastAsia="Liberation Serif" w:cs="Liberation Serif"/>
+          <w:b/>
+          <w:bCs/>
+          <w:color w:val="000000"/>
+          <w:sz w:val="24"/>
+          <w:szCs w:val="24"/>
+          <w:highlight w:val="none"/>
+          <w:lang w:val="pt-PT"/>
+          <w14:ligatures w14:val="none"/>
+        </w:rPr>
+      </w:r>
     </w:p>
     <w:p>
       <w:pPr>
-        <w:pStyle w:val="668"/>
+        <w:pStyle w:val="705"/>
         <w:pBdr/>
         <w:spacing/>
         <w:ind w:right="0" w:firstLine="142" w:left="0"/>
@@ -186,10 +220,16 @@
           <w14:ligatures w14:val="none"/>
         </w:rPr>
       </w:r>
+      <w:r>
+        <w:rPr>
+          <w:lang w:val="pt-PT"/>
+          <w14:ligatures w14:val="none"/>
+        </w:rPr>
+      </w:r>
     </w:p>
     <w:p>
       <w:pPr>
-        <w:pStyle w:val="668"/>
+        <w:pStyle w:val="705"/>
         <w:pBdr/>
         <w:spacing/>
         <w:ind w:right="0" w:firstLine="142" w:left="0"/>
@@ -216,10 +256,16 @@
           <w14:ligatures w14:val="none"/>
         </w:rPr>
       </w:r>
+      <w:r>
+        <w:rPr>
+          <w:lang w:val="pt-PT"/>
+          <w14:ligatures w14:val="none"/>
+        </w:rPr>
+      </w:r>
     </w:p>
     <w:p>
       <w:pPr>
-        <w:pStyle w:val="668"/>
+        <w:pStyle w:val="705"/>
         <w:pBdr/>
         <w:spacing/>
         <w:ind w:right="0" w:firstLine="142" w:left="0"/>
@@ -246,10 +292,18 @@
           <w:lang w:val="pt-PT"/>
         </w:rPr>
       </w:r>
+      <w:r>
+        <w:rPr>
+          <w:rFonts w:ascii="Liberation Serif" w:hAnsi="Liberation Serif" w:cs="Liberation Serif"/>
+          <w:sz w:val="26"/>
+          <w:szCs w:val="26"/>
+          <w:lang w:val="pt-PT"/>
+        </w:rPr>
+      </w:r>
     </w:p>
     <w:p>
       <w:pPr>
-        <w:pStyle w:val="668"/>
+        <w:pStyle w:val="705"/>
         <w:pBdr/>
         <w:bidi w:val="false"/>
         <w:spacing/>
@@ -272,7 +326,7 @@
     </w:p>
     <w:p>
       <w:pPr>
-        <w:pStyle w:val="712"/>
+        <w:pStyle w:val="749"/>
         <w:pBdr/>
         <w:bidi w:val="false"/>
         <w:spacing w:after="140" w:before="0" w:line="276" w:lineRule="auto"/>
@@ -305,10 +359,15 @@
           <w:lang w:val="pt-PT"/>
         </w:rPr>
       </w:r>
+      <w:r>
+        <w:rPr>
+          <w:lang w:val="pt-PT"/>
+        </w:rPr>
+      </w:r>
     </w:p>
     <w:p>
       <w:pPr>
-        <w:pStyle w:val="712"/>
+        <w:pStyle w:val="749"/>
         <w:pBdr/>
         <w:bidi w:val="false"/>
         <w:spacing w:after="140" w:before="0" w:line="276" w:lineRule="auto"/>
@@ -335,10 +394,15 @@
           <w:lang w:val="pt-PT"/>
         </w:rPr>
       </w:r>
+      <w:r>
+        <w:rPr>
+          <w:lang w:val="pt-PT"/>
+        </w:rPr>
+      </w:r>
     </w:p>
     <w:p>
       <w:pPr>
-        <w:pStyle w:val="712"/>
+        <w:pStyle w:val="749"/>
         <w:pBdr/>
         <w:bidi w:val="false"/>
         <w:spacing w:after="140" w:before="0" w:line="276" w:lineRule="auto"/>
@@ -407,10 +471,15 @@
           <w:lang w:val="pt-PT"/>
         </w:rPr>
       </w:r>
+      <w:r>
+        <w:rPr>
+          <w:lang w:val="pt-PT"/>
+        </w:rPr>
+      </w:r>
     </w:p>
     <w:p>
       <w:pPr>
-        <w:pStyle w:val="712"/>
+        <w:pStyle w:val="749"/>
         <w:pBdr/>
         <w:bidi w:val="false"/>
         <w:spacing w:after="140" w:before="0" w:line="276" w:lineRule="auto"/>
@@ -440,7 +509,7 @@
     </w:p>
     <w:p>
       <w:pPr>
-        <w:pStyle w:val="668"/>
+        <w:pStyle w:val="705"/>
         <w:pBdr/>
         <w:bidi w:val="false"/>
         <w:spacing/>
@@ -480,10 +549,22 @@
           <w14:ligatures w14:val="none"/>
         </w:rPr>
       </w:r>
+      <w:r>
+        <w:rPr>
+          <w:rFonts w:ascii="Liberation Serif" w:hAnsi="Liberation Serif" w:eastAsia="Liberation Serif" w:cs="Liberation Serif"/>
+          <w:b/>
+          <w:bCs/>
+          <w:color w:val="000000"/>
+          <w:sz w:val="24"/>
+          <w:szCs w:val="24"/>
+          <w:lang w:val="pt-PT"/>
+          <w14:ligatures w14:val="none"/>
+        </w:rPr>
+      </w:r>
     </w:p>
     <w:p>
       <w:pPr>
-        <w:pStyle w:val="712"/>
+        <w:pStyle w:val="749"/>
         <w:pBdr/>
         <w:bidi w:val="false"/>
         <w:spacing w:after="140" w:before="0" w:line="276" w:lineRule="auto"/>
@@ -525,7 +606,7 @@
     </w:p>
     <w:p>
       <w:pPr>
-        <w:pStyle w:val="712"/>
+        <w:pStyle w:val="749"/>
         <w:pBdr/>
         <w:bidi w:val="false"/>
         <w:spacing w:after="140" w:before="0" w:line="276" w:lineRule="auto"/>
@@ -603,7 +684,7 @@
     </w:p>
     <w:p>
       <w:pPr>
-        <w:pStyle w:val="668"/>
+        <w:pStyle w:val="705"/>
         <w:pBdr/>
         <w:bidi w:val="false"/>
         <w:spacing/>
@@ -641,37 +722,40 @@
           <w14:ligatures w14:val="none"/>
         </w:rPr>
       </w:r>
+      <w:r>
+        <w:rPr>
+          <w:rFonts w:ascii="Liberation Serif" w:hAnsi="Liberation Serif" w:eastAsia="Liberation Serif" w:cs="Liberation Serif"/>
+          <w:b/>
+          <w:bCs/>
+          <w:color w:val="ff0000"/>
+          <w:sz w:val="24"/>
+          <w:szCs w:val="24"/>
+          <w14:ligatures w14:val="none"/>
+        </w:rPr>
+      </w:r>
     </w:p>
     <w:p>
       <w:pPr>
-        <w:pStyle w:val="712"/>
+        <w:pStyle w:val="749"/>
         <w:pBdr/>
         <w:bidi w:val="false"/>
         <w:spacing w:after="140" w:before="0" w:line="276" w:lineRule="auto"/>
         <w:ind/>
         <w:jc w:val="left"/>
-        <w:rPr>
-          <w:color w:val="ff0000"/>
-        </w:rPr>
+        <w:rPr/>
       </w:pPr>
       <w:r>
         <w:rPr>
           <w:color w:val="ff0000"/>
           <w:lang w:val="pt-PT"/>
         </w:rPr>
-        <w:t xml:space="preserve">A evolução das arquiteturas MIPS e RISC-V demonstra que o </w:t>
+        <w:t xml:space="preserve">A evolução das arquiteturas MIPS e RISC-V não reduz a importância do Assembly, mas redefine o seu papel em áreas como robótica, IA e </w:t>
       </w:r>
       <w:r>
         <w:rPr>
           <w:color w:val="ff0000"/>
+          <w:u w:val="none"/>
           <w:lang w:val="pt-PT"/>
-        </w:rPr>
-        <w:t xml:space="preserve">progresso no design de hardware não diminui a importância do Assembly, mas antes redefine e expande o seu papel. Ambas as arquiteturas continuam a evoluir para responder às necessidades emergentes em domínios como a robótica, a inteligência artificial e a </w:t>
-      </w:r>
-      <w:r>
-        <w:rPr>
-          <w:color w:val="ff0000"/>
-          <w:lang w:val="pt-BR"/>
         </w:rPr>
         <w:t xml:space="preserve">IoT</w:t>
       </w:r>
@@ -680,77 +764,101 @@
           <w:color w:val="ff0000"/>
           <w:lang w:val="pt-PT"/>
         </w:rPr>
-        <w:t xml:space="preserve">. Na robótica, onde o controlo em tempo real e sensores é crítico, o Assembly </w:t>
+        <w:t xml:space="preserve">. Na robótica, permite controlo em tempo real com baixa latência; em IA embarcada, possibilita a otimização de operações </w:t>
       </w:r>
       <w:r>
         <w:rPr>
           <w:color w:val="ff0000"/>
           <w:lang w:val="pt-PT"/>
         </w:rPr>
-        <w:t xml:space="preserve">permite a implementação de rotinas de baixa latência essenciais para a coordenação precisa de movimentos. Em sistemas de IA embarcados, a otimização de operações matriciais e de inferência através de instruções SIMD e extensões customizadas requer programa</w:t>
+        <w:t xml:space="preserve">e eficiência energética; e no </w:t>
+      </w:r>
+      <w:r>
+        <w:rPr>
+          <w:color w:val="ff0000"/>
+          <w:u w:val="none"/>
+          <w:lang w:val="pt-PT"/>
+        </w:rPr>
+        <w:t xml:space="preserve">IoT</w:t>
       </w:r>
       <w:r>
         <w:rPr>
           <w:color w:val="ff0000"/>
           <w:lang w:val="pt-PT"/>
         </w:rPr>
-        <w:t xml:space="preserve">ção de baixo nível para maximizar o desempenho energético. No vasto ecossistema IoT, onde milhares de milhões de dispositivos operam com recursos extremamente limitados, o Assembly permanece indispensável para garantir eficiência, segurança e determinismo.</w:t>
-      </w:r>
-      <w:r>
-        <w:rPr>
-          <w:color w:val="ff0000"/>
-        </w:rPr>
-      </w:r>
-    </w:p>
-    <w:p>
-      <w:pPr>
-        <w:pStyle w:val="712"/>
-        <w:pBdr/>
-        <w:bidi w:val="false"/>
-        <w:spacing w:after="140" w:before="0" w:line="276" w:lineRule="auto"/>
-        <w:ind/>
-        <w:jc w:val="left"/>
-        <w:rPr>
-          <w:color w:val="ff0000"/>
-        </w:rPr>
-      </w:pPr>
-      <w:r>
-        <w:rPr>
-          <w:color w:val="ff0000"/>
-        </w:rPr>
-      </w:r>
-      <w:r>
-        <w:rPr>
-          <w:color w:val="ff0000"/>
-        </w:rPr>
-      </w:r>
-    </w:p>
-    <w:p>
-      <w:pPr>
-        <w:pStyle w:val="712"/>
-        <w:pBdr/>
-        <w:bidi w:val="false"/>
-        <w:spacing w:after="140" w:before="0" w:line="276" w:lineRule="auto"/>
-        <w:ind/>
-        <w:jc w:val="left"/>
-        <w:rPr>
-          <w:color w:val="ff0000"/>
-          <w:highlight w:val="none"/>
-        </w:rPr>
-      </w:pPr>
-      <w:r>
-        <w:rPr>
-          <w:color w:val="ff0000"/>
-          <w:lang w:val="pt-PT"/>
-        </w:rPr>
-        <w:t xml:space="preserve">Longe de ser uma relíquia, a programação em Assembly mantém-se como uma competência especializada e vital, essencial para profissionais e investigadores em áreas onde o controlo, a eficiênc</w:t>
+        <w:t xml:space="preserve">, garante eficiência, segurança e determinismo em dispositivos com recursos limitados.</w:t>
       </w:r>
       <w:r>
         <w:rPr>
           <w:color w:val="ff0000"/>
           <w:lang w:val="pt-PT"/>
         </w:rPr>
-        <w:t xml:space="preserve">ia e a segurança são inegociáveis. O futuro da computação, impulsionado por arquiteturas abertas e por paradigmas emergentes como a robótica avançada, a IA de extremidade e a computação neuromórfica modular, continuará a ser escrito, em parte, em Assembly.</w:t>
+      </w:r>
+      <w:r>
+        <w:rPr>
+          <w:color w:val="ff0000"/>
+          <w:lang w:val="pt-PT"/>
+        </w:rPr>
+      </w:r>
+      <w:r>
+        <w:rPr>
+          <w:color w:val="ff0000"/>
+          <w:lang w:val="pt-PT"/>
+        </w:rPr>
+      </w:r>
+      <w:r>
+        <w:rPr>
+          <w:color w:val="ff0000"/>
+          <w:lang w:val="pt-PT"/>
+        </w:rPr>
+      </w:r>
+    </w:p>
+    <w:p>
+      <w:pPr>
+        <w:pStyle w:val="749"/>
+        <w:pBdr/>
+        <w:bidi w:val="false"/>
+        <w:spacing w:after="140" w:before="0" w:line="276" w:lineRule="auto"/>
+        <w:ind/>
+        <w:jc w:val="left"/>
+        <w:rPr>
+          <w:color w:val="ff0000"/>
+          <w:highlight w:val="none"/>
+        </w:rPr>
+      </w:pPr>
+      <w:r>
+        <w:rPr>
+          <w:color w:val="ff0000"/>
+          <w:lang w:val="pt-PT"/>
+        </w:rPr>
+        <w:t xml:space="preserve">Assim, o </w:t>
+      </w:r>
+      <w:r>
+        <w:rPr>
+          <w:color w:val="ff0000"/>
+          <w:u w:val="none"/>
+          <w:lang w:val="pt-PT"/>
+        </w:rPr>
+        <w:t xml:space="preserve">Assembly </w:t>
+      </w:r>
+      <w:r>
+        <w:rPr>
+          <w:color w:val="ff0000"/>
+          <w:lang w:val="pt-PT"/>
+        </w:rPr>
+        <w:t xml:space="preserve">permanece uma competência vital, essencial em contextos onde controlo, desempenho e segurança são críticos, continuando a desempenhar um papel relevante no futuro da computação.</w:t>
+      </w:r>
+      <w:r>
+        <w:rPr>
+          <w:color w:val="ff0000"/>
+          <w:lang w:val="pt-PT"/>
+        </w:rPr>
+      </w:r>
+      <w:r>
+        <w:rPr>
+          <w:color w:val="ff0000"/>
+          <w:lang w:val="pt-PT"/>
+        </w:rPr>
       </w:r>
       <w:r>
         <w:rPr>
@@ -761,7 +869,7 @@
     </w:p>
     <w:p>
       <w:pPr>
-        <w:pStyle w:val="668"/>
+        <w:pStyle w:val="705"/>
         <w:pBdr/>
         <w:shd w:val="nil" w:color="auto"/>
         <w:bidi w:val="false"/>
@@ -795,10 +903,19 @@
           <w:lang w:val="pt-PT"/>
         </w:rPr>
       </w:r>
+      <w:r>
+        <w:rPr>
+          <w:b/>
+          <w:bCs/>
+          <w:color w:val="auto"/>
+          <w:highlight w:val="none"/>
+          <w:lang w:val="pt-PT"/>
+        </w:rPr>
+      </w:r>
     </w:p>
     <w:p>
       <w:pPr>
-        <w:pStyle w:val="669"/>
+        <w:pStyle w:val="706"/>
         <w:pBdr/>
         <w:tabs>
           <w:tab w:val="clear" w:leader="none" w:pos="709"/>
@@ -847,10 +964,20 @@
           <w:lang w:val="pt-PT"/>
         </w:rPr>
       </w:r>
+      <w:r>
+        <w:rPr>
+          <w:b/>
+          <w:bCs/>
+          <w:color w:val="auto"/>
+          <w:highlight w:val="none"/>
+          <w:shd w:val="clear" w:color="auto" w:fill="auto"/>
+          <w:lang w:val="pt-PT"/>
+        </w:rPr>
+      </w:r>
     </w:p>
     <w:p>
       <w:pPr>
-        <w:pStyle w:val="669"/>
+        <w:pStyle w:val="706"/>
         <w:pBdr/>
         <w:tabs>
           <w:tab w:val="clear" w:leader="none" w:pos="709"/>
@@ -868,16 +995,6 @@
           <w:lang w:val="pt-PT"/>
         </w:rPr>
       </w:pPr>
-      <w:r>
-        <w:rPr>
-          <w:b/>
-          <w:bCs/>
-          <w:color w:val="auto"/>
-          <w:highlight w:val="none"/>
-          <w:shd w:val="clear" w:color="auto" w:fill="auto"/>
-          <w:lang w:val="pt-PT" w:bidi="pt-PT"/>
-        </w:rPr>
-      </w:r>
       <w:r>
         <w:rPr>
           <w:b/>
@@ -898,10 +1015,19 @@
           <w:lang w:val="pt-PT"/>
         </w:rPr>
       </w:r>
+      <w:r>
+        <w:rPr>
+          <w:b/>
+          <w:bCs/>
+          <w:color w:val="auto"/>
+          <w:highlight w:val="none"/>
+          <w:lang w:val="pt-PT"/>
+        </w:rPr>
+      </w:r>
     </w:p>
     <w:p>
       <w:pPr>
-        <w:pStyle w:val="668"/>
+        <w:pStyle w:val="705"/>
         <w:numPr>
           <w:ilvl w:val="0"/>
           <w:numId w:val="1"/>
@@ -924,91 +1050,12 @@
       <w:hyperlink r:id="rId9" w:tooltip="https://en.wikipedia.org/wiki/Assembly_language" w:history="1">
         <w:r>
           <w:rPr>
-            <w:rStyle w:val="709"/>
+            <w:rStyle w:val="746"/>
             <w:lang w:val="pt-PT"/>
           </w:rPr>
           <w:t xml:space="preserve">https://en.wikipedia.org/wiki/Assembly_language</w:t>
         </w:r>
       </w:hyperlink>
-      <w:r/>
-      <w:r>
-        <w:rPr>
-          <w:lang w:val="pt-PT"/>
-        </w:rPr>
-      </w:r>
-    </w:p>
-    <w:p>
-      <w:pPr>
-        <w:pStyle w:val="668"/>
-        <w:numPr>
-          <w:ilvl w:val="0"/>
-          <w:numId w:val="0"/>
-        </w:numPr>
-        <w:pBdr/>
-        <w:bidi w:val="false"/>
-        <w:spacing/>
-        <w:ind w:firstLine="0" w:left="720"/>
-        <w:jc w:val="left"/>
-        <w:rPr>
-          <w:lang w:val="pt-PT"/>
-        </w:rPr>
-      </w:pPr>
-      <w:r/>
-      <w:r>
-        <w:rPr>
-          <w:lang w:val="pt-PT"/>
-        </w:rPr>
-      </w:r>
-    </w:p>
-    <w:p>
-      <w:pPr>
-        <w:pStyle w:val="668"/>
-        <w:numPr>
-          <w:ilvl w:val="0"/>
-          <w:numId w:val="1"/>
-        </w:numPr>
-        <w:pBdr/>
-        <w:spacing w:line="360" w:lineRule="auto"/>
-        <w:ind/>
-        <w:rPr/>
-      </w:pPr>
-      <w:r>
-        <w:rPr>
-          <w:rStyle w:val="709"/>
-          <w:lang w:val="pt-PT"/>
-        </w:rPr>
-        <w:t xml:space="preserve">Asanović, K., Patterson, D. A., &amp; Members of the RISC-V Foundation. (2016). The case for open instruction sets. </w:t>
-      </w:r>
-      <w:r>
-        <w:rPr>
-          <w:rStyle w:val="709"/>
-          <w:i/>
-          <w:iCs/>
-          <w:lang w:val="pt-PT"/>
-        </w:rPr>
-        <w:t xml:space="preserve">Communications of the ACM</w:t>
-      </w:r>
-      <w:r>
-        <w:rPr>
-          <w:rStyle w:val="709"/>
-          <w:lang w:val="pt-PT"/>
-        </w:rPr>
-        <w:t xml:space="preserve">.</w:t>
-      </w:r>
-      <w:r/>
-    </w:p>
-    <w:p>
-      <w:pPr>
-        <w:pStyle w:val="668"/>
-        <w:pBdr/>
-        <w:bidi w:val="false"/>
-        <w:spacing/>
-        <w:ind/>
-        <w:jc w:val="left"/>
-        <w:rPr>
-          <w:lang w:val="pt-PT"/>
-        </w:rPr>
-      </w:pPr>
       <w:r>
         <w:rPr>
           <w:lang w:val="pt-PT"/>
@@ -1022,7 +1069,99 @@
     </w:p>
     <w:p>
       <w:pPr>
-        <w:pStyle w:val="668"/>
+        <w:pStyle w:val="705"/>
+        <w:numPr>
+          <w:ilvl w:val="0"/>
+          <w:numId w:val="0"/>
+        </w:numPr>
+        <w:pBdr/>
+        <w:bidi w:val="false"/>
+        <w:spacing/>
+        <w:ind w:firstLine="0" w:left="720"/>
+        <w:jc w:val="left"/>
+        <w:rPr>
+          <w:lang w:val="pt-PT"/>
+        </w:rPr>
+      </w:pPr>
+      <w:r>
+        <w:rPr>
+          <w:lang w:val="pt-PT"/>
+        </w:rPr>
+      </w:r>
+      <w:r>
+        <w:rPr>
+          <w:lang w:val="pt-PT"/>
+        </w:rPr>
+      </w:r>
+    </w:p>
+    <w:p>
+      <w:pPr>
+        <w:pStyle w:val="705"/>
+        <w:numPr>
+          <w:ilvl w:val="0"/>
+          <w:numId w:val="1"/>
+        </w:numPr>
+        <w:pBdr/>
+        <w:spacing w:line="360" w:lineRule="auto"/>
+        <w:ind/>
+        <w:rPr/>
+      </w:pPr>
+      <w:r>
+        <w:rPr>
+          <w:rStyle w:val="746"/>
+          <w:lang w:val="pt-PT"/>
+        </w:rPr>
+        <w:t xml:space="preserve">Asanović, K., Patterson, D. A., &amp; Members of the RISC-V Foundation. (2016). The case for open instruction sets. </w:t>
+      </w:r>
+      <w:r>
+        <w:rPr>
+          <w:rStyle w:val="746"/>
+          <w:i/>
+          <w:iCs/>
+          <w:lang w:val="pt-PT"/>
+        </w:rPr>
+        <w:t xml:space="preserve">Communications of the ACM</w:t>
+      </w:r>
+      <w:r>
+        <w:rPr>
+          <w:rStyle w:val="746"/>
+          <w:lang w:val="pt-PT"/>
+        </w:rPr>
+        <w:t xml:space="preserve">.</w:t>
+      </w:r>
+      <w:r/>
+    </w:p>
+    <w:p>
+      <w:pPr>
+        <w:pStyle w:val="705"/>
+        <w:pBdr/>
+        <w:bidi w:val="false"/>
+        <w:spacing/>
+        <w:ind/>
+        <w:jc w:val="left"/>
+        <w:rPr>
+          <w:lang w:val="pt-PT"/>
+        </w:rPr>
+      </w:pPr>
+      <w:r>
+        <w:rPr>
+          <w:lang w:val="pt-PT"/>
+        </w:rPr>
+      </w:r>
+      <w:r>
+        <w:rPr>
+          <w:lang w:val="pt-PT"/>
+        </w:rPr>
+      </w:r>
+      <w:r>
+        <w:rPr>
+          <w:lang w:val="pt-PT"/>
+        </w:rPr>
+      </w:r>
+    </w:p>
+    <w:p>
+      <w:pPr>
+        <w:pStyle w:val="705"/>
         <w:numPr>
           <w:ilvl w:val="0"/>
           <w:numId w:val="1"/>
@@ -1045,7 +1184,7 @@
       <w:hyperlink r:id="rId10" w:tooltip="https://www.researchgate.net/publication/266457125_A_Detailed_Analysis_of_Contemporary_ARM_and_x86_Architectures" w:history="1">
         <w:r>
           <w:rPr>
-            <w:rStyle w:val="709"/>
+            <w:rStyle w:val="746"/>
             <w:lang w:val="pt-PT"/>
           </w:rPr>
           <w:t xml:space="preserve">https://www.researchgate.net/publication/266457125_A_Detailed_Analysis_of_Contemporary_ARM_and_x86_Architectures</w:t>
@@ -1062,10 +1201,15 @@
           <w:lang w:val="pt-PT"/>
         </w:rPr>
       </w:r>
+      <w:r>
+        <w:rPr>
+          <w:lang w:val="pt-PT"/>
+        </w:rPr>
+      </w:r>
     </w:p>
     <w:p>
       <w:pPr>
-        <w:pStyle w:val="668"/>
+        <w:pStyle w:val="705"/>
         <w:numPr>
           <w:ilvl w:val="0"/>
           <w:numId w:val="0"/>
@@ -1079,6 +1223,11 @@
           <w:lang w:val="pt-PT"/>
         </w:rPr>
       </w:pPr>
+      <w:r>
+        <w:rPr>
+          <w:lang w:val="pt-PT"/>
+        </w:rPr>
+      </w:r>
       <w:r>
         <w:rPr>
           <w:lang w:val="pt-PT"/>
@@ -1092,7 +1241,7 @@
     </w:p>
     <w:p>
       <w:pPr>
-        <w:pStyle w:val="668"/>
+        <w:pStyle w:val="705"/>
         <w:numPr>
           <w:ilvl w:val="0"/>
           <w:numId w:val="1"/>
@@ -1115,7 +1264,7 @@
       <w:hyperlink r:id="rId11" w:tooltip="https://dn720603.ca.archive.org/0/items/Professional_Assembly_Language_2005/Professional_Assembly_Language_2005.pdf" w:history="1">
         <w:r>
           <w:rPr>
-            <w:rStyle w:val="709"/>
+            <w:rStyle w:val="746"/>
             <w:lang w:val="pt-PT"/>
           </w:rPr>
           <w:t xml:space="preserve">https://dn720603.ca.archive.org/0/items/Professional_Assembly_Language_2005/Professional_Assembly_Language_2005.pdf</w:t>
@@ -1132,10 +1281,15 @@
           <w:lang w:val="pt-PT"/>
         </w:rPr>
       </w:r>
+      <w:r>
+        <w:rPr>
+          <w:lang w:val="pt-PT"/>
+        </w:rPr>
+      </w:r>
     </w:p>
     <w:p>
       <w:pPr>
-        <w:pStyle w:val="668"/>
+        <w:pStyle w:val="705"/>
         <w:numPr>
           <w:ilvl w:val="0"/>
           <w:numId w:val="0"/>
@@ -1149,6 +1303,11 @@
           <w:lang w:val="pt-PT"/>
         </w:rPr>
       </w:pPr>
+      <w:r>
+        <w:rPr>
+          <w:lang w:val="pt-PT"/>
+        </w:rPr>
+      </w:r>
       <w:r>
         <w:rPr>
           <w:lang w:val="pt-PT"/>
@@ -1162,7 +1321,7 @@
     </w:p>
     <w:p>
       <w:pPr>
-        <w:pStyle w:val="668"/>
+        <w:pStyle w:val="705"/>
         <w:numPr>
           <w:ilvl w:val="0"/>
           <w:numId w:val="1"/>
@@ -1185,7 +1344,7 @@
       <w:hyperlink r:id="rId12" w:tooltip="https://www.asmirvine.com/files/FrontMatter_7e.pdf" w:history="1">
         <w:r>
           <w:rPr>
-            <w:rStyle w:val="709"/>
+            <w:rStyle w:val="746"/>
             <w:lang w:val="pt-PT"/>
           </w:rPr>
           <w:t xml:space="preserve">https://www.asmirvine.com/files/FrontMatter_7e.pdf</w:t>
@@ -1202,10 +1361,15 @@
           <w:lang w:val="pt-PT"/>
         </w:rPr>
       </w:r>
+      <w:r>
+        <w:rPr>
+          <w:lang w:val="pt-PT"/>
+        </w:rPr>
+      </w:r>
     </w:p>
     <w:p>
       <w:pPr>
-        <w:pStyle w:val="668"/>
+        <w:pStyle w:val="705"/>
         <w:numPr>
           <w:ilvl w:val="0"/>
           <w:numId w:val="1"/>
@@ -1232,7 +1396,7 @@
     </w:p>
     <w:p>
       <w:pPr>
-        <w:pStyle w:val="668"/>
+        <w:pStyle w:val="705"/>
         <w:numPr>
           <w:ilvl w:val="0"/>
           <w:numId w:val="1"/>
@@ -1259,7 +1423,7 @@
     </w:p>
     <w:p>
       <w:pPr>
-        <w:pStyle w:val="668"/>
+        <w:pStyle w:val="705"/>
         <w:numPr>
           <w:ilvl w:val="0"/>
           <w:numId w:val="1"/>
@@ -1286,7 +1450,7 @@
     </w:p>
     <w:p>
       <w:pPr>
-        <w:pStyle w:val="668"/>
+        <w:pStyle w:val="705"/>
         <w:numPr>
           <w:ilvl w:val="0"/>
           <w:numId w:val="1"/>
@@ -1313,7 +1477,7 @@
     </w:p>
     <w:p>
       <w:pPr>
-        <w:pStyle w:val="668"/>
+        <w:pStyle w:val="705"/>
         <w:numPr>
           <w:ilvl w:val="0"/>
           <w:numId w:val="1"/>
@@ -1340,7 +1504,7 @@
     </w:p>
     <w:p>
       <w:pPr>
-        <w:pStyle w:val="668"/>
+        <w:pStyle w:val="705"/>
         <w:numPr>
           <w:ilvl w:val="0"/>
           <w:numId w:val="1"/>
@@ -1367,7 +1531,7 @@
     </w:p>
     <w:p>
       <w:pPr>
-        <w:pStyle w:val="668"/>
+        <w:pStyle w:val="705"/>
         <w:numPr>
           <w:ilvl w:val="0"/>
           <w:numId w:val="1"/>
@@ -1384,7 +1548,7 @@
     </w:p>
     <w:p>
       <w:pPr>
-        <w:pStyle w:val="668"/>
+        <w:pStyle w:val="705"/>
         <w:numPr>
           <w:ilvl w:val="0"/>
           <w:numId w:val="0"/>
@@ -1398,6 +1562,11 @@
           <w:lang w:val="pt-PT"/>
         </w:rPr>
       </w:pPr>
+      <w:r>
+        <w:rPr>
+          <w:lang w:val="pt-PT"/>
+        </w:rPr>
+      </w:r>
       <w:r>
         <w:rPr>
           <w:lang w:val="pt-PT"/>
@@ -1411,7 +1580,7 @@
     </w:p>
     <w:p>
       <w:pPr>
-        <w:pStyle w:val="668"/>
+        <w:pStyle w:val="705"/>
         <w:numPr>
           <w:ilvl w:val="0"/>
           <w:numId w:val="1"/>
@@ -1434,7 +1603,7 @@
       <w:hyperlink r:id="rId13" w:tooltip="https://jsaer.com/download/vol-3-iss-1-2016/JSAER2016-03-01-17-20.pdf" w:history="1">
         <w:r>
           <w:rPr>
-            <w:rStyle w:val="709"/>
+            <w:rStyle w:val="746"/>
             <w:lang w:val="pt-PT"/>
           </w:rPr>
           <w:t xml:space="preserve">https://jsaer.com/download/vol-3-iss-1-2016/JSAER2016-03-01-17-20.pdf</w:t>
@@ -1451,10 +1620,15 @@
           <w:lang w:val="pt-PT"/>
         </w:rPr>
       </w:r>
+      <w:r>
+        <w:rPr>
+          <w:lang w:val="pt-PT"/>
+        </w:rPr>
+      </w:r>
     </w:p>
     <w:p>
       <w:pPr>
-        <w:pStyle w:val="668"/>
+        <w:pStyle w:val="705"/>
         <w:numPr>
           <w:ilvl w:val="0"/>
           <w:numId w:val="1"/>
@@ -1481,7 +1655,7 @@
     </w:p>
     <w:p>
       <w:pPr>
-        <w:pStyle w:val="668"/>
+        <w:pStyle w:val="705"/>
         <w:numPr>
           <w:ilvl w:val="0"/>
           <w:numId w:val="1"/>
@@ -1508,7 +1682,7 @@
     </w:p>
     <w:p>
       <w:pPr>
-        <w:pStyle w:val="668"/>
+        <w:pStyle w:val="705"/>
         <w:numPr>
           <w:ilvl w:val="0"/>
           <w:numId w:val="0"/>
@@ -1522,6 +1696,11 @@
           <w:lang w:val="pt-PT"/>
         </w:rPr>
       </w:pPr>
+      <w:r>
+        <w:rPr>
+          <w:lang w:val="pt-PT"/>
+        </w:rPr>
+      </w:r>
       <w:r>
         <w:rPr>
           <w:lang w:val="pt-PT"/>
@@ -1535,7 +1714,7 @@
     </w:p>
     <w:p>
       <w:pPr>
-        <w:pStyle w:val="668"/>
+        <w:pStyle w:val="705"/>
         <w:numPr>
           <w:ilvl w:val="0"/>
           <w:numId w:val="1"/>
@@ -1558,7 +1737,7 @@
       <w:hyperlink r:id="rId14" w:tooltip="https://ic.unicamp.br/~celio/mc404-2012/ARMdocs/ARM_AssyLang.pdf" w:history="1">
         <w:r>
           <w:rPr>
-            <w:rStyle w:val="709"/>
+            <w:rStyle w:val="746"/>
             <w:lang w:val="pt-PT"/>
           </w:rPr>
           <w:t xml:space="preserve">https://ic.unicamp.br/~celio/mc404-2012/ARMdocs/ARM_AssyLang.pdf</w:t>
@@ -1575,10 +1754,15 @@
           <w:lang w:val="pt-PT"/>
         </w:rPr>
       </w:r>
+      <w:r>
+        <w:rPr>
+          <w:lang w:val="pt-PT"/>
+        </w:rPr>
+      </w:r>
     </w:p>
     <w:p>
       <w:pPr>
-        <w:pStyle w:val="668"/>
+        <w:pStyle w:val="705"/>
         <w:pBdr/>
         <w:bidi w:val="false"/>
         <w:spacing/>
@@ -1588,6 +1772,11 @@
           <w:lang w:val="pt-PT"/>
         </w:rPr>
       </w:pPr>
+      <w:r>
+        <w:rPr>
+          <w:lang w:val="pt-PT"/>
+        </w:rPr>
+      </w:r>
       <w:r>
         <w:rPr>
           <w:lang w:val="pt-PT"/>
@@ -1621,7 +1810,6 @@
         <w:ind/>
         <w:rPr/>
       </w:pPr>
-      <w:r/>
       <w:r>
         <w:separator/>
       </w:r>
@@ -1636,7 +1824,6 @@
         <w:ind/>
         <w:rPr/>
       </w:pPr>
-      <w:r/>
       <w:r>
         <w:continuationSeparator/>
       </w:r>
@@ -1656,7 +1843,6 @@
         <w:ind/>
         <w:rPr/>
       </w:pPr>
-      <w:r/>
       <w:r>
         <w:separator/>
       </w:r>
@@ -1671,7 +1857,6 @@
         <w:ind/>
         <w:rPr/>
       </w:pPr>
-      <w:r/>
       <w:r>
         <w:continuationSeparator/>
       </w:r>
@@ -2178,7 +2363,7 @@
     <w:lsdException w:name="Bibliography" w:uiPriority="37"/>
     <w:lsdException w:name="TOC Heading" w:uiPriority="39" w:qFormat="1"/>
   </w:latentStyles>
-  <w:style w:type="paragraph" w:styleId="668" w:default="1">
+  <w:style w:type="paragraph" w:styleId="705" w:default="1">
     <w:name w:val="Normal"/>
     <w:qFormat/>
     <w:pPr>
@@ -2197,9 +2382,9 @@
       <w:lang w:val="en-GB" w:eastAsia="zh-CN" w:bidi="hi-IN"/>
     </w:rPr>
   </w:style>
-  <w:style w:type="paragraph" w:styleId="669">
+  <w:style w:type="paragraph" w:styleId="706">
     <w:name w:val="Heading 1"/>
-    <w:basedOn w:val="711"/>
+    <w:basedOn w:val="748"/>
     <w:qFormat/>
     <w:pPr>
       <w:pBdr/>
@@ -2212,11 +2397,11 @@
       <w:szCs w:val="32"/>
     </w:rPr>
   </w:style>
-  <w:style w:type="paragraph" w:styleId="670">
+  <w:style w:type="paragraph" w:styleId="707">
     <w:name w:val="Heading 2"/>
-    <w:basedOn w:val="668"/>
-    <w:next w:val="668"/>
-    <w:link w:val="680"/>
+    <w:basedOn w:val="705"/>
+    <w:next w:val="705"/>
+    <w:link w:val="717"/>
     <w:uiPriority w:val="9"/>
     <w:unhideWhenUsed/>
     <w:qFormat/>
@@ -2235,11 +2420,11 @@
       <w:szCs w:val="32"/>
     </w:rPr>
   </w:style>
-  <w:style w:type="paragraph" w:styleId="671">
+  <w:style w:type="paragraph" w:styleId="708">
     <w:name w:val="Heading 3"/>
-    <w:basedOn w:val="668"/>
-    <w:next w:val="668"/>
-    <w:link w:val="681"/>
+    <w:basedOn w:val="705"/>
+    <w:next w:val="705"/>
+    <w:link w:val="718"/>
     <w:uiPriority w:val="9"/>
     <w:unhideWhenUsed/>
     <w:qFormat/>
@@ -2258,11 +2443,11 @@
       <w:szCs w:val="28"/>
     </w:rPr>
   </w:style>
-  <w:style w:type="paragraph" w:styleId="672">
+  <w:style w:type="paragraph" w:styleId="709">
     <w:name w:val="Heading 4"/>
-    <w:basedOn w:val="668"/>
-    <w:next w:val="668"/>
-    <w:link w:val="682"/>
+    <w:basedOn w:val="705"/>
+    <w:next w:val="705"/>
+    <w:link w:val="719"/>
     <w:uiPriority w:val="9"/>
     <w:unhideWhenUsed/>
     <w:qFormat/>
@@ -2281,11 +2466,11 @@
       <w:color w:val="0f4761" w:themeColor="accent1" w:themeShade="BF"/>
     </w:rPr>
   </w:style>
-  <w:style w:type="paragraph" w:styleId="673">
+  <w:style w:type="paragraph" w:styleId="710">
     <w:name w:val="Heading 5"/>
-    <w:basedOn w:val="668"/>
-    <w:next w:val="668"/>
-    <w:link w:val="683"/>
+    <w:basedOn w:val="705"/>
+    <w:next w:val="705"/>
+    <w:link w:val="720"/>
     <w:uiPriority w:val="9"/>
     <w:unhideWhenUsed/>
     <w:qFormat/>
@@ -2302,11 +2487,11 @@
       <w:color w:val="0f4761" w:themeColor="accent1" w:themeShade="BF"/>
     </w:rPr>
   </w:style>
-  <w:style w:type="paragraph" w:styleId="674">
+  <w:style w:type="paragraph" w:styleId="711">
     <w:name w:val="Heading 6"/>
-    <w:basedOn w:val="668"/>
-    <w:next w:val="668"/>
-    <w:link w:val="684"/>
+    <w:basedOn w:val="705"/>
+    <w:next w:val="705"/>
+    <w:link w:val="721"/>
     <w:uiPriority w:val="9"/>
     <w:unhideWhenUsed/>
     <w:qFormat/>
@@ -2325,11 +2510,11 @@
       <w:color w:val="595959" w:themeColor="text1" w:themeTint="A6"/>
     </w:rPr>
   </w:style>
-  <w:style w:type="paragraph" w:styleId="675">
+  <w:style w:type="paragraph" w:styleId="712">
     <w:name w:val="Heading 7"/>
-    <w:basedOn w:val="668"/>
-    <w:next w:val="668"/>
-    <w:link w:val="685"/>
+    <w:basedOn w:val="705"/>
+    <w:next w:val="705"/>
+    <w:link w:val="722"/>
     <w:uiPriority w:val="9"/>
     <w:unhideWhenUsed/>
     <w:qFormat/>
@@ -2346,11 +2531,11 @@
       <w:color w:val="595959" w:themeColor="text1" w:themeTint="A6"/>
     </w:rPr>
   </w:style>
-  <w:style w:type="paragraph" w:styleId="676">
+  <w:style w:type="paragraph" w:styleId="713">
     <w:name w:val="Heading 8"/>
-    <w:basedOn w:val="668"/>
-    <w:next w:val="668"/>
-    <w:link w:val="686"/>
+    <w:basedOn w:val="705"/>
+    <w:next w:val="705"/>
+    <w:link w:val="723"/>
     <w:uiPriority w:val="9"/>
     <w:unhideWhenUsed/>
     <w:qFormat/>
@@ -2369,11 +2554,11 @@
       <w:color w:val="272727" w:themeColor="text1" w:themeTint="D8"/>
     </w:rPr>
   </w:style>
-  <w:style w:type="paragraph" w:styleId="677">
+  <w:style w:type="paragraph" w:styleId="714">
     <w:name w:val="Heading 9"/>
-    <w:basedOn w:val="668"/>
-    <w:next w:val="668"/>
-    <w:link w:val="687"/>
+    <w:basedOn w:val="705"/>
+    <w:next w:val="705"/>
+    <w:link w:val="724"/>
     <w:uiPriority w:val="9"/>
     <w:unhideWhenUsed/>
     <w:qFormat/>
@@ -2392,7 +2577,7 @@
       <w:color w:val="272727" w:themeColor="text1" w:themeTint="D8"/>
     </w:rPr>
   </w:style>
-  <w:style w:type="character" w:styleId="678" w:default="1">
+  <w:style w:type="character" w:styleId="715" w:default="1">
     <w:name w:val="Default Paragraph Font"/>
     <w:uiPriority w:val="1"/>
     <w:semiHidden/>
@@ -2404,10 +2589,10 @@
       <w:ind/>
     </w:pPr>
   </w:style>
-  <w:style w:type="character" w:styleId="679">
+  <w:style w:type="character" w:styleId="716">
     <w:name w:val="Heading 1 Char"/>
-    <w:basedOn w:val="678"/>
-    <w:link w:val="669"/>
+    <w:basedOn w:val="715"/>
+    <w:link w:val="706"/>
     <w:uiPriority w:val="9"/>
     <w:qFormat/>
     <w:pPr>
@@ -2422,10 +2607,10 @@
       <w:szCs w:val="40"/>
     </w:rPr>
   </w:style>
-  <w:style w:type="character" w:styleId="680">
+  <w:style w:type="character" w:styleId="717">
     <w:name w:val="Heading 2 Char"/>
-    <w:basedOn w:val="678"/>
-    <w:link w:val="670"/>
+    <w:basedOn w:val="715"/>
+    <w:link w:val="707"/>
     <w:uiPriority w:val="9"/>
     <w:qFormat/>
     <w:pPr>
@@ -2440,10 +2625,10 @@
       <w:szCs w:val="32"/>
     </w:rPr>
   </w:style>
-  <w:style w:type="character" w:styleId="681">
+  <w:style w:type="character" w:styleId="718">
     <w:name w:val="Heading 3 Char"/>
-    <w:basedOn w:val="678"/>
-    <w:link w:val="671"/>
+    <w:basedOn w:val="715"/>
+    <w:link w:val="708"/>
     <w:uiPriority w:val="9"/>
     <w:qFormat/>
     <w:pPr>
@@ -2458,10 +2643,10 @@
       <w:szCs w:val="28"/>
     </w:rPr>
   </w:style>
-  <w:style w:type="character" w:styleId="682">
+  <w:style w:type="character" w:styleId="719">
     <w:name w:val="Heading 4 Char"/>
-    <w:basedOn w:val="678"/>
-    <w:link w:val="672"/>
+    <w:basedOn w:val="715"/>
+    <w:link w:val="709"/>
     <w:uiPriority w:val="9"/>
     <w:qFormat/>
     <w:pPr>
@@ -2476,10 +2661,10 @@
       <w:color w:val="0f4761" w:themeColor="accent1" w:themeShade="BF"/>
     </w:rPr>
   </w:style>
-  <w:style w:type="character" w:styleId="683">
+  <w:style w:type="character" w:styleId="720">
     <w:name w:val="Heading 5 Char"/>
-    <w:basedOn w:val="678"/>
-    <w:link w:val="673"/>
+    <w:basedOn w:val="715"/>
+    <w:link w:val="710"/>
     <w:uiPriority w:val="9"/>
     <w:qFormat/>
     <w:pPr>
@@ -2492,10 +2677,10 @@
       <w:color w:val="0f4761" w:themeColor="accent1" w:themeShade="BF"/>
     </w:rPr>
   </w:style>
-  <w:style w:type="character" w:styleId="684">
+  <w:style w:type="character" w:styleId="721">
     <w:name w:val="Heading 6 Char"/>
-    <w:basedOn w:val="678"/>
-    <w:link w:val="674"/>
+    <w:basedOn w:val="715"/>
+    <w:link w:val="711"/>
     <w:uiPriority w:val="9"/>
     <w:qFormat/>
     <w:pPr>
@@ -2510,10 +2695,10 @@
       <w:color w:val="595959" w:themeColor="text1" w:themeTint="A6"/>
     </w:rPr>
   </w:style>
-  <w:style w:type="character" w:styleId="685">
+  <w:style w:type="character" w:styleId="722">
     <w:name w:val="Heading 7 Char"/>
-    <w:basedOn w:val="678"/>
-    <w:link w:val="675"/>
+    <w:basedOn w:val="715"/>
+    <w:link w:val="712"/>
     <w:uiPriority w:val="9"/>
     <w:qFormat/>
     <w:pPr>
@@ -2526,10 +2711,10 @@
       <w:color w:val="595959" w:themeColor="text1" w:themeTint="A6"/>
     </w:rPr>
   </w:style>
-  <w:style w:type="character" w:styleId="686">
+  <w:style w:type="character" w:styleId="723">
     <w:name w:val="Heading 8 Char"/>
-    <w:basedOn w:val="678"/>
-    <w:link w:val="676"/>
+    <w:basedOn w:val="715"/>
+    <w:link w:val="713"/>
     <w:uiPriority w:val="9"/>
     <w:qFormat/>
     <w:pPr>
@@ -2544,10 +2729,10 @@
       <w:color w:val="272727" w:themeColor="text1" w:themeTint="D8"/>
     </w:rPr>
   </w:style>
-  <w:style w:type="character" w:styleId="687">
+  <w:style w:type="character" w:styleId="724">
     <w:name w:val="Heading 9 Char"/>
-    <w:basedOn w:val="678"/>
-    <w:link w:val="677"/>
+    <w:basedOn w:val="715"/>
+    <w:link w:val="714"/>
     <w:uiPriority w:val="9"/>
     <w:qFormat/>
     <w:pPr>
@@ -2562,10 +2747,10 @@
       <w:color w:val="272727" w:themeColor="text1" w:themeTint="D8"/>
     </w:rPr>
   </w:style>
-  <w:style w:type="character" w:styleId="688">
+  <w:style w:type="character" w:styleId="725">
     <w:name w:val="Title Char"/>
-    <w:basedOn w:val="678"/>
-    <w:link w:val="716"/>
+    <w:basedOn w:val="715"/>
+    <w:link w:val="753"/>
     <w:uiPriority w:val="10"/>
     <w:qFormat/>
     <w:pPr>
@@ -2580,10 +2765,10 @@
       <w:szCs w:val="56"/>
     </w:rPr>
   </w:style>
-  <w:style w:type="character" w:styleId="689">
+  <w:style w:type="character" w:styleId="726">
     <w:name w:val="Subtitle Char"/>
-    <w:basedOn w:val="678"/>
-    <w:link w:val="717"/>
+    <w:basedOn w:val="715"/>
+    <w:link w:val="754"/>
     <w:uiPriority w:val="11"/>
     <w:qFormat/>
     <w:pPr>
@@ -2598,10 +2783,10 @@
       <w:szCs w:val="28"/>
     </w:rPr>
   </w:style>
-  <w:style w:type="character" w:styleId="690">
+  <w:style w:type="character" w:styleId="727">
     <w:name w:val="Quote Char"/>
-    <w:basedOn w:val="678"/>
-    <w:link w:val="718"/>
+    <w:basedOn w:val="715"/>
+    <w:link w:val="755"/>
     <w:uiPriority w:val="29"/>
     <w:qFormat/>
     <w:pPr>
@@ -2615,9 +2800,9 @@
       <w:color w:val="404040" w:themeColor="text1" w:themeTint="BF"/>
     </w:rPr>
   </w:style>
-  <w:style w:type="character" w:styleId="691">
+  <w:style w:type="character" w:styleId="728">
     <w:name w:val="Intense Emphasis"/>
-    <w:basedOn w:val="678"/>
+    <w:basedOn w:val="715"/>
     <w:uiPriority w:val="21"/>
     <w:qFormat/>
     <w:pPr>
@@ -2631,10 +2816,10 @@
       <w:color w:val="0f4761" w:themeColor="accent1" w:themeShade="BF"/>
     </w:rPr>
   </w:style>
-  <w:style w:type="character" w:styleId="692">
+  <w:style w:type="character" w:styleId="729">
     <w:name w:val="Intense Quote Char"/>
-    <w:basedOn w:val="678"/>
-    <w:link w:val="720"/>
+    <w:basedOn w:val="715"/>
+    <w:link w:val="757"/>
     <w:uiPriority w:val="30"/>
     <w:qFormat/>
     <w:pPr>
@@ -2648,9 +2833,9 @@
       <w:color w:val="0f4761" w:themeColor="accent1" w:themeShade="BF"/>
     </w:rPr>
   </w:style>
-  <w:style w:type="character" w:styleId="693">
+  <w:style w:type="character" w:styleId="730">
     <w:name w:val="Intense Reference"/>
-    <w:basedOn w:val="678"/>
+    <w:basedOn w:val="715"/>
     <w:uiPriority w:val="32"/>
     <w:qFormat/>
     <w:pPr>
@@ -2666,9 +2851,9 @@
       <w:spacing w:val="5"/>
     </w:rPr>
   </w:style>
-  <w:style w:type="character" w:styleId="694">
+  <w:style w:type="character" w:styleId="731">
     <w:name w:val="Subtle Emphasis"/>
-    <w:basedOn w:val="678"/>
+    <w:basedOn w:val="715"/>
     <w:uiPriority w:val="19"/>
     <w:qFormat/>
     <w:pPr>
@@ -2682,9 +2867,9 @@
       <w:color w:val="404040" w:themeColor="text1" w:themeTint="BF"/>
     </w:rPr>
   </w:style>
-  <w:style w:type="character" w:styleId="695">
+  <w:style w:type="character" w:styleId="732">
     <w:name w:val="Subtle Reference"/>
-    <w:basedOn w:val="678"/>
+    <w:basedOn w:val="715"/>
     <w:uiPriority w:val="31"/>
     <w:qFormat/>
     <w:pPr>
@@ -2697,9 +2882,9 @@
       <w:color w:val="5a5a5a" w:themeColor="text1" w:themeTint="A5"/>
     </w:rPr>
   </w:style>
-  <w:style w:type="character" w:styleId="696">
+  <w:style w:type="character" w:styleId="733">
     <w:name w:val="Book Title"/>
-    <w:basedOn w:val="678"/>
+    <w:basedOn w:val="715"/>
     <w:uiPriority w:val="33"/>
     <w:qFormat/>
     <w:pPr>
@@ -2715,10 +2900,10 @@
       <w:spacing w:val="5"/>
     </w:rPr>
   </w:style>
-  <w:style w:type="character" w:styleId="697">
+  <w:style w:type="character" w:styleId="734">
     <w:name w:val="Header Char"/>
-    <w:basedOn w:val="678"/>
-    <w:link w:val="723"/>
+    <w:basedOn w:val="715"/>
+    <w:link w:val="760"/>
     <w:uiPriority w:val="99"/>
     <w:qFormat/>
     <w:pPr>
@@ -2727,10 +2912,10 @@
       <w:ind/>
     </w:pPr>
   </w:style>
-  <w:style w:type="character" w:styleId="698">
+  <w:style w:type="character" w:styleId="735">
     <w:name w:val="Footer Char"/>
-    <w:basedOn w:val="678"/>
-    <w:link w:val="724"/>
+    <w:basedOn w:val="715"/>
+    <w:link w:val="761"/>
     <w:uiPriority w:val="99"/>
     <w:qFormat/>
     <w:pPr>
@@ -2739,10 +2924,10 @@
       <w:ind/>
     </w:pPr>
   </w:style>
-  <w:style w:type="character" w:styleId="699">
+  <w:style w:type="character" w:styleId="736">
     <w:name w:val="Footnote Text Char"/>
-    <w:basedOn w:val="678"/>
-    <w:link w:val="725"/>
+    <w:basedOn w:val="715"/>
+    <w:link w:val="762"/>
     <w:uiPriority w:val="99"/>
     <w:semiHidden/>
     <w:qFormat/>
@@ -2756,9 +2941,9 @@
       <w:szCs w:val="20"/>
     </w:rPr>
   </w:style>
-  <w:style w:type="character" w:styleId="700">
+  <w:style w:type="character" w:styleId="737">
     <w:name w:val="Footnote Characters"/>
-    <w:basedOn w:val="678"/>
+    <w:basedOn w:val="715"/>
     <w:uiPriority w:val="99"/>
     <w:semiHidden/>
     <w:unhideWhenUsed/>
@@ -2772,7 +2957,7 @@
       <w:vertAlign w:val="superscript"/>
     </w:rPr>
   </w:style>
-  <w:style w:type="character" w:styleId="701">
+  <w:style w:type="character" w:styleId="738">
     <w:name w:val="footnote reference"/>
     <w:pPr>
       <w:pBdr/>
@@ -2783,10 +2968,10 @@
       <w:vertAlign w:val="superscript"/>
     </w:rPr>
   </w:style>
-  <w:style w:type="character" w:styleId="702">
+  <w:style w:type="character" w:styleId="739">
     <w:name w:val="Endnote Text Char"/>
-    <w:basedOn w:val="678"/>
-    <w:link w:val="726"/>
+    <w:basedOn w:val="715"/>
+    <w:link w:val="763"/>
     <w:uiPriority w:val="99"/>
     <w:semiHidden/>
     <w:qFormat/>
@@ -2800,9 +2985,9 @@
       <w:szCs w:val="20"/>
     </w:rPr>
   </w:style>
-  <w:style w:type="character" w:styleId="703">
+  <w:style w:type="character" w:styleId="740">
     <w:name w:val="Endnote Characters"/>
-    <w:basedOn w:val="678"/>
+    <w:basedOn w:val="715"/>
     <w:uiPriority w:val="99"/>
     <w:semiHidden/>
     <w:unhideWhenUsed/>
@@ -2816,7 +3001,7 @@
       <w:vertAlign w:val="superscript"/>
     </w:rPr>
   </w:style>
-  <w:style w:type="character" w:styleId="704">
+  <w:style w:type="character" w:styleId="741">
     <w:name w:val="endnote reference"/>
     <w:pPr>
       <w:pBdr/>
@@ -2827,9 +3012,9 @@
       <w:vertAlign w:val="superscript"/>
     </w:rPr>
   </w:style>
-  <w:style w:type="character" w:styleId="705">
+  <w:style w:type="character" w:styleId="742">
     <w:name w:val="FollowedHyperlink"/>
-    <w:basedOn w:val="678"/>
+    <w:basedOn w:val="715"/>
     <w:uiPriority w:val="99"/>
     <w:semiHidden/>
     <w:unhideWhenUsed/>
@@ -2843,9 +3028,9 @@
       <w:u w:val="single"/>
     </w:rPr>
   </w:style>
-  <w:style w:type="character" w:styleId="706">
+  <w:style w:type="character" w:styleId="743">
     <w:name w:val="Placeholder Text"/>
-    <w:basedOn w:val="678"/>
+    <w:basedOn w:val="715"/>
     <w:uiPriority w:val="99"/>
     <w:semiHidden/>
     <w:qFormat/>
@@ -2858,7 +3043,7 @@
       <w:color w:val="666666"/>
     </w:rPr>
   </w:style>
-  <w:style w:type="character" w:styleId="707">
+  <w:style w:type="character" w:styleId="744">
     <w:name w:val="Strong"/>
     <w:qFormat/>
     <w:pPr>
@@ -2871,7 +3056,7 @@
       <w:bCs/>
     </w:rPr>
   </w:style>
-  <w:style w:type="character" w:styleId="708">
+  <w:style w:type="character" w:styleId="745">
     <w:name w:val="Emphasis"/>
     <w:qFormat/>
     <w:pPr>
@@ -2884,7 +3069,7 @@
       <w:iCs/>
     </w:rPr>
   </w:style>
-  <w:style w:type="character" w:styleId="709">
+  <w:style w:type="character" w:styleId="746">
     <w:name w:val="Hyperlink"/>
     <w:pPr>
       <w:pBdr/>
@@ -2896,7 +3081,7 @@
       <w:u w:val="single"/>
     </w:rPr>
   </w:style>
-  <w:style w:type="character" w:styleId="710">
+  <w:style w:type="character" w:styleId="747">
     <w:name w:val="Bullets (user)"/>
     <w:qFormat/>
     <w:pPr>
@@ -2908,10 +3093,10 @@
       <w:rFonts w:ascii="OpenSymbol" w:hAnsi="OpenSymbol" w:eastAsia="OpenSymbol" w:cs="OpenSymbol"/>
     </w:rPr>
   </w:style>
-  <w:style w:type="paragraph" w:styleId="711">
+  <w:style w:type="paragraph" w:styleId="748">
     <w:name w:val="Heading"/>
-    <w:basedOn w:val="668"/>
-    <w:next w:val="712"/>
+    <w:basedOn w:val="705"/>
+    <w:next w:val="749"/>
     <w:qFormat/>
     <w:pPr>
       <w:keepNext w:val="true"/>
@@ -2925,18 +3110,18 @@
       <w:szCs w:val="28"/>
     </w:rPr>
   </w:style>
-  <w:style w:type="paragraph" w:styleId="712">
+  <w:style w:type="paragraph" w:styleId="749">
     <w:name w:val="Body Text"/>
-    <w:basedOn w:val="668"/>
+    <w:basedOn w:val="705"/>
     <w:pPr>
       <w:pBdr/>
       <w:spacing w:after="140" w:before="0" w:line="276" w:lineRule="auto"/>
       <w:ind/>
     </w:pPr>
   </w:style>
-  <w:style w:type="paragraph" w:styleId="713">
+  <w:style w:type="paragraph" w:styleId="750">
     <w:name w:val="List"/>
-    <w:basedOn w:val="712"/>
+    <w:basedOn w:val="749"/>
     <w:pPr>
       <w:pBdr/>
       <w:spacing/>
@@ -2946,9 +3131,9 @@
       <w:rFonts w:cs="Noto Sans Devanagari"/>
     </w:rPr>
   </w:style>
-  <w:style w:type="paragraph" w:styleId="714">
+  <w:style w:type="paragraph" w:styleId="751">
     <w:name w:val="Caption"/>
-    <w:basedOn w:val="668"/>
+    <w:basedOn w:val="705"/>
     <w:qFormat/>
     <w:pPr>
       <w:suppressLineNumbers w:val="true"/>
@@ -2964,9 +3149,9 @@
       <w:szCs w:val="24"/>
     </w:rPr>
   </w:style>
-  <w:style w:type="paragraph" w:styleId="715">
+  <w:style w:type="paragraph" w:styleId="752">
     <w:name w:val="Index"/>
-    <w:basedOn w:val="668"/>
+    <w:basedOn w:val="705"/>
     <w:qFormat/>
     <w:pPr>
       <w:suppressLineNumbers w:val="true"/>
@@ -2978,11 +3163,11 @@
       <w:rFonts w:cs="Noto Sans Devanagari"/>
     </w:rPr>
   </w:style>
-  <w:style w:type="paragraph" w:styleId="716">
+  <w:style w:type="paragraph" w:styleId="753">
     <w:name w:val="Title"/>
-    <w:basedOn w:val="668"/>
-    <w:next w:val="668"/>
-    <w:link w:val="688"/>
+    <w:basedOn w:val="705"/>
+    <w:next w:val="705"/>
+    <w:link w:val="725"/>
     <w:uiPriority w:val="10"/>
     <w:qFormat/>
     <w:pPr>
@@ -2998,11 +3183,11 @@
       <w:szCs w:val="56"/>
     </w:rPr>
   </w:style>
-  <w:style w:type="paragraph" w:styleId="717">
+  <w:style w:type="paragraph" w:styleId="754">
     <w:name w:val="Subtitle"/>
-    <w:basedOn w:val="668"/>
-    <w:next w:val="668"/>
-    <w:link w:val="689"/>
+    <w:basedOn w:val="705"/>
+    <w:next w:val="705"/>
+    <w:link w:val="726"/>
     <w:uiPriority w:val="11"/>
     <w:qFormat/>
     <w:pPr>
@@ -3017,11 +3202,11 @@
       <w:szCs w:val="28"/>
     </w:rPr>
   </w:style>
-  <w:style w:type="paragraph" w:styleId="718">
+  <w:style w:type="paragraph" w:styleId="755">
     <w:name w:val="Quote"/>
-    <w:basedOn w:val="668"/>
-    <w:next w:val="668"/>
-    <w:link w:val="690"/>
+    <w:basedOn w:val="705"/>
+    <w:next w:val="705"/>
+    <w:link w:val="727"/>
     <w:uiPriority w:val="29"/>
     <w:qFormat/>
     <w:pPr>
@@ -3036,9 +3221,9 @@
       <w:color w:val="404040" w:themeColor="text1" w:themeTint="BF"/>
     </w:rPr>
   </w:style>
-  <w:style w:type="paragraph" w:styleId="719">
+  <w:style w:type="paragraph" w:styleId="756">
     <w:name w:val="List Paragraph"/>
-    <w:basedOn w:val="668"/>
+    <w:basedOn w:val="705"/>
     <w:uiPriority w:val="34"/>
     <w:qFormat/>
     <w:pPr>
@@ -3048,11 +3233,11 @@
       <w:contextualSpacing w:val="true"/>
     </w:pPr>
   </w:style>
-  <w:style w:type="paragraph" w:styleId="720">
+  <w:style w:type="paragraph" w:styleId="757">
     <w:name w:val="Intense Quote"/>
-    <w:basedOn w:val="668"/>
-    <w:next w:val="668"/>
-    <w:link w:val="692"/>
+    <w:basedOn w:val="705"/>
+    <w:next w:val="705"/>
+    <w:link w:val="729"/>
     <w:uiPriority w:val="30"/>
     <w:qFormat/>
     <w:pPr>
@@ -3070,9 +3255,9 @@
       <w:color w:val="0f4761" w:themeColor="accent1" w:themeShade="BF"/>
     </w:rPr>
   </w:style>
-  <w:style w:type="paragraph" w:styleId="721">
+  <w:style w:type="paragraph" w:styleId="758">
     <w:name w:val="No Spacing"/>
-    <w:basedOn w:val="668"/>
+    <w:basedOn w:val="705"/>
     <w:uiPriority w:val="1"/>
     <w:qFormat/>
     <w:pPr>
@@ -3081,9 +3266,9 @@
       <w:ind/>
     </w:pPr>
   </w:style>
-  <w:style w:type="paragraph" w:styleId="722">
+  <w:style w:type="paragraph" w:styleId="759">
     <w:name w:val="Header and Footer"/>
-    <w:basedOn w:val="668"/>
+    <w:basedOn w:val="705"/>
     <w:qFormat/>
     <w:pPr>
       <w:pBdr/>
@@ -3091,10 +3276,10 @@
       <w:ind/>
     </w:pPr>
   </w:style>
-  <w:style w:type="paragraph" w:styleId="723">
+  <w:style w:type="paragraph" w:styleId="760">
     <w:name w:val="Header"/>
-    <w:basedOn w:val="668"/>
-    <w:link w:val="697"/>
+    <w:basedOn w:val="705"/>
+    <w:link w:val="734"/>
     <w:uiPriority w:val="99"/>
     <w:unhideWhenUsed/>
     <w:pPr>
@@ -3108,10 +3293,10 @@
       <w:ind/>
     </w:pPr>
   </w:style>
-  <w:style w:type="paragraph" w:styleId="724">
+  <w:style w:type="paragraph" w:styleId="761">
     <w:name w:val="Footer"/>
-    <w:basedOn w:val="668"/>
-    <w:link w:val="698"/>
+    <w:basedOn w:val="705"/>
+    <w:link w:val="735"/>
     <w:uiPriority w:val="99"/>
     <w:unhideWhenUsed/>
     <w:pPr>
@@ -3125,10 +3310,10 @@
       <w:ind/>
     </w:pPr>
   </w:style>
-  <w:style w:type="paragraph" w:styleId="725">
+  <w:style w:type="paragraph" w:styleId="762">
     <w:name w:val="footnote text"/>
-    <w:basedOn w:val="668"/>
-    <w:link w:val="699"/>
+    <w:basedOn w:val="705"/>
+    <w:link w:val="736"/>
     <w:uiPriority w:val="99"/>
     <w:semiHidden/>
     <w:unhideWhenUsed/>
@@ -3142,10 +3327,10 @@
       <w:szCs w:val="20"/>
     </w:rPr>
   </w:style>
-  <w:style w:type="paragraph" w:styleId="726">
+  <w:style w:type="paragraph" w:styleId="763">
     <w:name w:val="endnote text"/>
-    <w:basedOn w:val="668"/>
-    <w:link w:val="702"/>
+    <w:basedOn w:val="705"/>
+    <w:link w:val="739"/>
     <w:uiPriority w:val="99"/>
     <w:semiHidden/>
     <w:unhideWhenUsed/>
@@ -3159,10 +3344,10 @@
       <w:szCs w:val="20"/>
     </w:rPr>
   </w:style>
-  <w:style w:type="paragraph" w:styleId="727">
+  <w:style w:type="paragraph" w:styleId="764">
     <w:name w:val="toc 1"/>
-    <w:basedOn w:val="668"/>
-    <w:next w:val="668"/>
+    <w:basedOn w:val="705"/>
+    <w:next w:val="705"/>
     <w:uiPriority w:val="39"/>
     <w:unhideWhenUsed/>
     <w:pPr>
@@ -3171,10 +3356,10 @@
       <w:ind/>
     </w:pPr>
   </w:style>
-  <w:style w:type="paragraph" w:styleId="728">
+  <w:style w:type="paragraph" w:styleId="765">
     <w:name w:val="toc 2"/>
-    <w:basedOn w:val="668"/>
-    <w:next w:val="668"/>
+    <w:basedOn w:val="705"/>
+    <w:next w:val="705"/>
     <w:uiPriority w:val="39"/>
     <w:unhideWhenUsed/>
     <w:pPr>
@@ -3183,10 +3368,10 @@
       <w:ind w:left="220"/>
     </w:pPr>
   </w:style>
-  <w:style w:type="paragraph" w:styleId="729">
+  <w:style w:type="paragraph" w:styleId="766">
     <w:name w:val="toc 3"/>
-    <w:basedOn w:val="668"/>
-    <w:next w:val="668"/>
+    <w:basedOn w:val="705"/>
+    <w:next w:val="705"/>
     <w:uiPriority w:val="39"/>
     <w:unhideWhenUsed/>
     <w:pPr>
@@ -3195,10 +3380,10 @@
       <w:ind w:left="440"/>
     </w:pPr>
   </w:style>
-  <w:style w:type="paragraph" w:styleId="730">
+  <w:style w:type="paragraph" w:styleId="767">
     <w:name w:val="toc 4"/>
-    <w:basedOn w:val="668"/>
-    <w:next w:val="668"/>
+    <w:basedOn w:val="705"/>
+    <w:next w:val="705"/>
     <w:uiPriority w:val="39"/>
     <w:unhideWhenUsed/>
     <w:pPr>
@@ -3207,10 +3392,10 @@
       <w:ind w:left="660"/>
     </w:pPr>
   </w:style>
-  <w:style w:type="paragraph" w:styleId="731">
+  <w:style w:type="paragraph" w:styleId="768">
     <w:name w:val="toc 5"/>
-    <w:basedOn w:val="668"/>
-    <w:next w:val="668"/>
+    <w:basedOn w:val="705"/>
+    <w:next w:val="705"/>
     <w:uiPriority w:val="39"/>
     <w:unhideWhenUsed/>
     <w:pPr>
@@ -3219,10 +3404,10 @@
       <w:ind w:left="880"/>
     </w:pPr>
   </w:style>
-  <w:style w:type="paragraph" w:styleId="732">
+  <w:style w:type="paragraph" w:styleId="769">
     <w:name w:val="toc 6"/>
-    <w:basedOn w:val="668"/>
-    <w:next w:val="668"/>
+    <w:basedOn w:val="705"/>
+    <w:next w:val="705"/>
     <w:uiPriority w:val="39"/>
     <w:unhideWhenUsed/>
     <w:pPr>
@@ -3231,10 +3416,10 @@
       <w:ind w:left="1100"/>
     </w:pPr>
   </w:style>
-  <w:style w:type="paragraph" w:styleId="733">
+  <w:style w:type="paragraph" w:styleId="770">
     <w:name w:val="toc 7"/>
-    <w:basedOn w:val="668"/>
-    <w:next w:val="668"/>
+    <w:basedOn w:val="705"/>
+    <w:next w:val="705"/>
     <w:uiPriority w:val="39"/>
     <w:unhideWhenUsed/>
     <w:pPr>
@@ -3243,10 +3428,10 @@
       <w:ind w:left="1320"/>
     </w:pPr>
   </w:style>
-  <w:style w:type="paragraph" w:styleId="734">
+  <w:style w:type="paragraph" w:styleId="771">
     <w:name w:val="toc 8"/>
-    <w:basedOn w:val="668"/>
-    <w:next w:val="668"/>
+    <w:basedOn w:val="705"/>
+    <w:next w:val="705"/>
     <w:uiPriority w:val="39"/>
     <w:unhideWhenUsed/>
     <w:pPr>
@@ -3255,10 +3440,10 @@
       <w:ind w:left="1540"/>
     </w:pPr>
   </w:style>
-  <w:style w:type="paragraph" w:styleId="735">
+  <w:style w:type="paragraph" w:styleId="772">
     <w:name w:val="toc 9"/>
-    <w:basedOn w:val="668"/>
-    <w:next w:val="668"/>
+    <w:basedOn w:val="705"/>
+    <w:next w:val="705"/>
     <w:uiPriority w:val="39"/>
     <w:unhideWhenUsed/>
     <w:pPr>
@@ -3267,16 +3452,16 @@
       <w:ind w:left="1760"/>
     </w:pPr>
   </w:style>
-  <w:style w:type="paragraph" w:styleId="736">
+  <w:style w:type="paragraph" w:styleId="773">
     <w:name w:val="index heading"/>
-    <w:basedOn w:val="711"/>
+    <w:basedOn w:val="748"/>
     <w:pPr>
       <w:pBdr/>
       <w:spacing/>
       <w:ind/>
     </w:pPr>
   </w:style>
-  <w:style w:type="paragraph" w:styleId="737">
+  <w:style w:type="paragraph" w:styleId="774">
     <w:name w:val="TOC Heading"/>
     <w:uiPriority w:val="39"/>
     <w:unhideWhenUsed/>
@@ -3297,10 +3482,10 @@
       <w:lang w:val="pt-PT" w:eastAsia="zh-CN" w:bidi="hi-IN"/>
     </w:rPr>
   </w:style>
-  <w:style w:type="paragraph" w:styleId="738">
+  <w:style w:type="paragraph" w:styleId="775">
     <w:name w:val="table of figures"/>
-    <w:basedOn w:val="668"/>
-    <w:next w:val="668"/>
+    <w:basedOn w:val="705"/>
+    <w:next w:val="705"/>
     <w:uiPriority w:val="99"/>
     <w:unhideWhenUsed/>
     <w:pPr>
@@ -3309,9 +3494,9 @@
       <w:ind/>
     </w:pPr>
   </w:style>
-  <w:style w:type="paragraph" w:styleId="739">
+  <w:style w:type="paragraph" w:styleId="776">
     <w:name w:val="Block Quotation (user)"/>
-    <w:basedOn w:val="668"/>
+    <w:basedOn w:val="705"/>
     <w:qFormat/>
     <w:pPr>
       <w:pBdr/>
@@ -3319,7 +3504,7 @@
       <w:ind w:right="567" w:firstLine="0" w:left="567"/>
     </w:pPr>
   </w:style>
-  <w:style w:type="numbering" w:styleId="740" w:default="1">
+  <w:style w:type="numbering" w:styleId="777" w:default="1">
     <w:name w:val="No List"/>
     <w:uiPriority w:val="99"/>
     <w:semiHidden/>
@@ -3331,7 +3516,7 @@
       <w:ind/>
     </w:pPr>
   </w:style>
-  <w:style w:type="table" w:styleId="741" w:default="1">
+  <w:style w:type="table" w:styleId="778" w:default="1">
     <w:name w:val="Normal Table"/>
     <w:uiPriority w:val="99"/>
     <w:semiHidden/>
@@ -3523,9 +3708,9 @@
       </w:tcPr>
     </w:tblStylePr>
   </w:style>
-  <w:style w:type="table" w:styleId="742">
+  <w:style w:type="table" w:styleId="779">
     <w:name w:val="Table Grid"/>
-    <w:basedOn w:val="741"/>
+    <w:basedOn w:val="778"/>
     <w:uiPriority w:val="59"/>
     <w:pPr>
       <w:pBdr/>
@@ -3721,9 +3906,9 @@
       </w:tcPr>
     </w:tblStylePr>
   </w:style>
-  <w:style w:type="table" w:styleId="743">
+  <w:style w:type="table" w:styleId="780">
     <w:name w:val="Table Grid Light"/>
-    <w:basedOn w:val="741"/>
+    <w:basedOn w:val="778"/>
     <w:uiPriority w:val="59"/>
     <w:pPr>
       <w:pBdr/>
@@ -3919,9 +4104,9 @@
       </w:tcPr>
     </w:tblStylePr>
   </w:style>
-  <w:style w:type="table" w:styleId="744">
+  <w:style w:type="table" w:styleId="781">
     <w:name w:val="Plain Table 1"/>
-    <w:basedOn w:val="741"/>
+    <w:basedOn w:val="778"/>
     <w:uiPriority w:val="59"/>
     <w:pPr>
       <w:pBdr/>
@@ -4135,9 +4320,9 @@
       </w:tcPr>
     </w:tblStylePr>
   </w:style>
-  <w:style w:type="table" w:styleId="745">
+  <w:style w:type="table" w:styleId="782">
     <w:name w:val="Plain Table 2"/>
-    <w:basedOn w:val="741"/>
+    <w:basedOn w:val="778"/>
     <w:uiPriority w:val="59"/>
     <w:pPr>
       <w:pBdr/>
@@ -4359,9 +4544,9 @@
       </w:tcPr>
     </w:tblStylePr>
   </w:style>
-  <w:style w:type="table" w:styleId="746">
+  <w:style w:type="table" w:styleId="783">
     <w:name w:val="Plain Table 3"/>
-    <w:basedOn w:val="741"/>
+    <w:basedOn w:val="778"/>
     <w:uiPriority w:val="99"/>
     <w:pPr>
       <w:pBdr/>
@@ -4580,9 +4765,9 @@
       </w:tcPr>
     </w:tblStylePr>
   </w:style>
-  <w:style w:type="table" w:styleId="747">
+  <w:style w:type="table" w:styleId="784">
     <w:name w:val="Plain Table 4"/>
-    <w:basedOn w:val="741"/>
+    <w:basedOn w:val="778"/>
     <w:uiPriority w:val="99"/>
     <w:pPr>
       <w:pBdr/>
@@ -4787,9 +4972,9 @@
       </w:tcPr>
     </w:tblStylePr>
   </w:style>
-  <w:style w:type="table" w:styleId="748">
+  <w:style w:type="table" w:styleId="785">
     <w:name w:val="Plain Table 5"/>
-    <w:basedOn w:val="741"/>
+    <w:basedOn w:val="778"/>
     <w:uiPriority w:val="99"/>
     <w:pPr>
       <w:pBdr/>
@@ -5011,9 +5196,9 @@
       </w:tcPr>
     </w:tblStylePr>
   </w:style>
-  <w:style w:type="table" w:styleId="749">
+  <w:style w:type="table" w:styleId="786">
     <w:name w:val="Grid Table 1 Light"/>
-    <w:basedOn w:val="741"/>
+    <w:basedOn w:val="778"/>
     <w:uiPriority w:val="99"/>
     <w:pPr>
       <w:pBdr/>
@@ -5227,9 +5412,9 @@
       </w:tcPr>
     </w:tblStylePr>
   </w:style>
-  <w:style w:type="table" w:styleId="750">
+  <w:style w:type="table" w:styleId="787">
     <w:name w:val="Grid Table 1 Light - Accent 1"/>
-    <w:basedOn w:val="741"/>
+    <w:basedOn w:val="778"/>
     <w:uiPriority w:val="99"/>
     <w:pPr>
       <w:pBdr/>
@@ -5443,9 +5628,9 @@
       </w:tcPr>
     </w:tblStylePr>
   </w:style>
-  <w:style w:type="table" w:styleId="751">
+  <w:style w:type="table" w:styleId="788">
     <w:name w:val="Grid Table 1 Light - Accent 2"/>
-    <w:basedOn w:val="741"/>
+    <w:basedOn w:val="778"/>
     <w:uiPriority w:val="99"/>
     <w:pPr>
       <w:pBdr/>
@@ -5659,9 +5844,9 @@
       </w:tcPr>
     </w:tblStylePr>
   </w:style>
-  <w:style w:type="table" w:styleId="752">
+  <w:style w:type="table" w:styleId="789">
     <w:name w:val="Grid Table 1 Light - Accent 3"/>
-    <w:basedOn w:val="741"/>
+    <w:basedOn w:val="778"/>
     <w:uiPriority w:val="99"/>
     <w:pPr>
       <w:pBdr/>
@@ -5875,9 +6060,9 @@
       </w:tcPr>
     </w:tblStylePr>
   </w:style>
-  <w:style w:type="table" w:styleId="753">
+  <w:style w:type="table" w:styleId="790">
     <w:name w:val="Grid Table 1 Light - Accent 4"/>
-    <w:basedOn w:val="741"/>
+    <w:basedOn w:val="778"/>
     <w:uiPriority w:val="99"/>
     <w:pPr>
       <w:pBdr/>
@@ -6091,9 +6276,9 @@
       </w:tcPr>
     </w:tblStylePr>
   </w:style>
-  <w:style w:type="table" w:styleId="754">
+  <w:style w:type="table" w:styleId="791">
     <w:name w:val="Grid Table 1 Light - Accent 5"/>
-    <w:basedOn w:val="741"/>
+    <w:basedOn w:val="778"/>
     <w:uiPriority w:val="99"/>
     <w:pPr>
       <w:pBdr/>
@@ -6307,9 +6492,9 @@
       </w:tcPr>
     </w:tblStylePr>
   </w:style>
-  <w:style w:type="table" w:styleId="755">
+  <w:style w:type="table" w:styleId="792">
     <w:name w:val="Grid Table 1 Light - Accent 6"/>
-    <w:basedOn w:val="741"/>
+    <w:basedOn w:val="778"/>
     <w:uiPriority w:val="99"/>
     <w:pPr>
       <w:pBdr/>
@@ -6523,9 +6708,9 @@
       </w:tcPr>
     </w:tblStylePr>
   </w:style>
-  <w:style w:type="table" w:styleId="756">
+  <w:style w:type="table" w:styleId="793">
     <w:name w:val="Grid Table 2"/>
-    <w:basedOn w:val="741"/>
+    <w:basedOn w:val="778"/>
     <w:uiPriority w:val="99"/>
     <w:pPr>
       <w:pBdr/>
@@ -6746,9 +6931,9 @@
       </w:tcPr>
     </w:tblStylePr>
   </w:style>
-  <w:style w:type="table" w:styleId="757">
+  <w:style w:type="table" w:styleId="794">
     <w:name w:val="Grid Table 2 - Accent 1"/>
-    <w:basedOn w:val="741"/>
+    <w:basedOn w:val="778"/>
     <w:uiPriority w:val="99"/>
     <w:pPr>
       <w:pBdr/>
@@ -6969,9 +7154,9 @@
       </w:tcPr>
     </w:tblStylePr>
   </w:style>
-  <w:style w:type="table" w:styleId="758">
+  <w:style w:type="table" w:styleId="795">
     <w:name w:val="Grid Table 2 - Accent 2"/>
-    <w:basedOn w:val="741"/>
+    <w:basedOn w:val="778"/>
     <w:uiPriority w:val="99"/>
     <w:pPr>
       <w:pBdr/>
@@ -7192,9 +7377,9 @@
       </w:tcPr>
     </w:tblStylePr>
   </w:style>
-  <w:style w:type="table" w:styleId="759">
+  <w:style w:type="table" w:styleId="796">
     <w:name w:val="Grid Table 2 - Accent 3"/>
-    <w:basedOn w:val="741"/>
+    <w:basedOn w:val="778"/>
     <w:uiPriority w:val="99"/>
     <w:pPr>
       <w:pBdr/>
@@ -7415,9 +7600,9 @@
       </w:tcPr>
     </w:tblStylePr>
   </w:style>
-  <w:style w:type="table" w:styleId="760">
+  <w:style w:type="table" w:styleId="797">
     <w:name w:val="Grid Table 2 - Accent 4"/>
-    <w:basedOn w:val="741"/>
+    <w:basedOn w:val="778"/>
     <w:uiPriority w:val="99"/>
     <w:pPr>
       <w:pBdr/>
@@ -7638,9 +7823,9 @@
       </w:tcPr>
     </w:tblStylePr>
   </w:style>
-  <w:style w:type="table" w:styleId="761">
+  <w:style w:type="table" w:styleId="798">
     <w:name w:val="Grid Table 2 - Accent 5"/>
-    <w:basedOn w:val="741"/>
+    <w:basedOn w:val="778"/>
     <w:uiPriority w:val="99"/>
     <w:pPr>
       <w:pBdr/>
@@ -7861,9 +8046,9 @@
       </w:tcPr>
     </w:tblStylePr>
   </w:style>
-  <w:style w:type="table" w:styleId="762">
+  <w:style w:type="table" w:styleId="799">
     <w:name w:val="Grid Table 2 - Accent 6"/>
-    <w:basedOn w:val="741"/>
+    <w:basedOn w:val="778"/>
     <w:uiPriority w:val="99"/>
     <w:pPr>
       <w:pBdr/>
@@ -8084,9 +8269,9 @@
       </w:tcPr>
     </w:tblStylePr>
   </w:style>
-  <w:style w:type="table" w:styleId="763">
+  <w:style w:type="table" w:styleId="800">
     <w:name w:val="Grid Table 3"/>
-    <w:basedOn w:val="741"/>
+    <w:basedOn w:val="778"/>
     <w:uiPriority w:val="99"/>
     <w:pPr>
       <w:pBdr/>
@@ -8320,9 +8505,9 @@
       </w:tcPr>
     </w:tblStylePr>
   </w:style>
-  <w:style w:type="table" w:styleId="764">
+  <w:style w:type="table" w:styleId="801">
     <w:name w:val="Grid Table 3 - Accent 1"/>
-    <w:basedOn w:val="741"/>
+    <w:basedOn w:val="778"/>
     <w:uiPriority w:val="99"/>
     <w:pPr>
       <w:pBdr/>
@@ -8556,9 +8741,9 @@
       </w:tcPr>
     </w:tblStylePr>
   </w:style>
-  <w:style w:type="table" w:styleId="765">
+  <w:style w:type="table" w:styleId="802">
     <w:name w:val="Grid Table 3 - Accent 2"/>
-    <w:basedOn w:val="741"/>
+    <w:basedOn w:val="778"/>
     <w:uiPriority w:val="99"/>
     <w:pPr>
       <w:pBdr/>
@@ -8792,9 +8977,9 @@
       </w:tcPr>
     </w:tblStylePr>
   </w:style>
-  <w:style w:type="table" w:styleId="766">
+  <w:style w:type="table" w:styleId="803">
     <w:name w:val="Grid Table 3 - Accent 3"/>
-    <w:basedOn w:val="741"/>
+    <w:basedOn w:val="778"/>
     <w:uiPriority w:val="99"/>
     <w:pPr>
       <w:pBdr/>
@@ -9028,9 +9213,9 @@
       </w:tcPr>
     </w:tblStylePr>
   </w:style>
-  <w:style w:type="table" w:styleId="767">
+  <w:style w:type="table" w:styleId="804">
     <w:name w:val="Grid Table 3 - Accent 4"/>
-    <w:basedOn w:val="741"/>
+    <w:basedOn w:val="778"/>
     <w:uiPriority w:val="99"/>
     <w:pPr>
       <w:pBdr/>
@@ -9264,9 +9449,9 @@
       </w:tcPr>
     </w:tblStylePr>
   </w:style>
-  <w:style w:type="table" w:styleId="768">
+  <w:style w:type="table" w:styleId="805">
     <w:name w:val="Grid Table 3 - Accent 5"/>
-    <w:basedOn w:val="741"/>
+    <w:basedOn w:val="778"/>
     <w:uiPriority w:val="99"/>
     <w:pPr>
       <w:pBdr/>
@@ -9500,9 +9685,9 @@
       </w:tcPr>
     </w:tblStylePr>
   </w:style>
-  <w:style w:type="table" w:styleId="769">
+  <w:style w:type="table" w:styleId="806">
     <w:name w:val="Grid Table 3 - Accent 6"/>
-    <w:basedOn w:val="741"/>
+    <w:basedOn w:val="778"/>
     <w:uiPriority w:val="99"/>
     <w:pPr>
       <w:pBdr/>
@@ -9736,9 +9921,9 @@
       </w:tcPr>
     </w:tblStylePr>
   </w:style>
-  <w:style w:type="table" w:styleId="770">
+  <w:style w:type="table" w:styleId="807">
     <w:name w:val="Grid Table 4"/>
-    <w:basedOn w:val="741"/>
+    <w:basedOn w:val="778"/>
     <w:uiPriority w:val="59"/>
     <w:pPr>
       <w:pBdr/>
@@ -9959,9 +10144,9 @@
       </w:tcPr>
     </w:tblStylePr>
   </w:style>
-  <w:style w:type="table" w:styleId="771">
+  <w:style w:type="table" w:styleId="808">
     <w:name w:val="Grid Table 4 - Accent 1"/>
-    <w:basedOn w:val="741"/>
+    <w:basedOn w:val="778"/>
     <w:uiPriority w:val="59"/>
     <w:pPr>
       <w:pBdr/>
@@ -10182,9 +10367,9 @@
       </w:tcPr>
     </w:tblStylePr>
   </w:style>
-  <w:style w:type="table" w:styleId="772">
+  <w:style w:type="table" w:styleId="809">
     <w:name w:val="Grid Table 4 - Accent 2"/>
-    <w:basedOn w:val="741"/>
+    <w:basedOn w:val="778"/>
     <w:uiPriority w:val="59"/>
     <w:pPr>
       <w:pBdr/>
@@ -10405,9 +10590,9 @@
       </w:tcPr>
     </w:tblStylePr>
   </w:style>
-  <w:style w:type="table" w:styleId="773">
+  <w:style w:type="table" w:styleId="810">
     <w:name w:val="Grid Table 4 - Accent 3"/>
-    <w:basedOn w:val="741"/>
+    <w:basedOn w:val="778"/>
     <w:uiPriority w:val="59"/>
     <w:pPr>
       <w:pBdr/>
@@ -10628,9 +10813,9 @@
       </w:tcPr>
     </w:tblStylePr>
   </w:style>
-  <w:style w:type="table" w:styleId="774">
+  <w:style w:type="table" w:styleId="811">
     <w:name w:val="Grid Table 4 - Accent 4"/>
-    <w:basedOn w:val="741"/>
+    <w:basedOn w:val="778"/>
     <w:uiPriority w:val="59"/>
     <w:pPr>
       <w:pBdr/>
@@ -10851,9 +11036,9 @@
       </w:tcPr>
     </w:tblStylePr>
   </w:style>
-  <w:style w:type="table" w:styleId="775">
+  <w:style w:type="table" w:styleId="812">
     <w:name w:val="Grid Table 4 - Accent 5"/>
-    <w:basedOn w:val="741"/>
+    <w:basedOn w:val="778"/>
     <w:uiPriority w:val="59"/>
     <w:pPr>
       <w:pBdr/>
@@ -11074,9 +11259,9 @@
       </w:tcPr>
     </w:tblStylePr>
   </w:style>
-  <w:style w:type="table" w:styleId="776">
+  <w:style w:type="table" w:styleId="813">
     <w:name w:val="Grid Table 4 - Accent 6"/>
-    <w:basedOn w:val="741"/>
+    <w:basedOn w:val="778"/>
     <w:uiPriority w:val="59"/>
     <w:pPr>
       <w:pBdr/>
@@ -11297,9 +11482,9 @@
       </w:tcPr>
     </w:tblStylePr>
   </w:style>
-  <w:style w:type="table" w:styleId="777">
+  <w:style w:type="table" w:styleId="814">
     <w:name w:val="Grid Table 5 Dark"/>
-    <w:basedOn w:val="741"/>
+    <w:basedOn w:val="778"/>
     <w:uiPriority w:val="99"/>
     <w:pPr>
       <w:pBdr/>
@@ -11515,9 +11700,9 @@
       </w:tcPr>
     </w:tblStylePr>
   </w:style>
-  <w:style w:type="table" w:styleId="778">
+  <w:style w:type="table" w:styleId="815">
     <w:name w:val="Grid Table 5 Dark- Accent 1"/>
-    <w:basedOn w:val="741"/>
+    <w:basedOn w:val="778"/>
     <w:uiPriority w:val="99"/>
     <w:pPr>
       <w:pBdr/>
@@ -11733,9 +11918,9 @@
       </w:tcPr>
     </w:tblStylePr>
   </w:style>
-  <w:style w:type="table" w:styleId="779">
+  <w:style w:type="table" w:styleId="816">
     <w:name w:val="Grid Table 5 Dark - Accent 2"/>
-    <w:basedOn w:val="741"/>
+    <w:basedOn w:val="778"/>
     <w:uiPriority w:val="99"/>
     <w:pPr>
       <w:pBdr/>
@@ -11951,9 +12136,9 @@
       </w:tcPr>
     </w:tblStylePr>
   </w:style>
-  <w:style w:type="table" w:styleId="780">
+  <w:style w:type="table" w:styleId="817">
     <w:name w:val="Grid Table 5 Dark - Accent 3"/>
-    <w:basedOn w:val="741"/>
+    <w:basedOn w:val="778"/>
     <w:uiPriority w:val="99"/>
     <w:pPr>
       <w:pBdr/>
@@ -12169,9 +12354,9 @@
       </w:tcPr>
     </w:tblStylePr>
   </w:style>
-  <w:style w:type="table" w:styleId="781">
+  <w:style w:type="table" w:styleId="818">
     <w:name w:val="Grid Table 5 Dark- Accent 4"/>
-    <w:basedOn w:val="741"/>
+    <w:basedOn w:val="778"/>
     <w:uiPriority w:val="99"/>
     <w:pPr>
       <w:pBdr/>
@@ -12387,9 +12572,9 @@
       </w:tcPr>
     </w:tblStylePr>
   </w:style>
-  <w:style w:type="table" w:styleId="782">
+  <w:style w:type="table" w:styleId="819">
     <w:name w:val="Grid Table 5 Dark - Accent 5"/>
-    <w:basedOn w:val="741"/>
+    <w:basedOn w:val="778"/>
     <w:uiPriority w:val="99"/>
     <w:pPr>
       <w:pBdr/>
@@ -12605,9 +12790,9 @@
       </w:tcPr>
     </w:tblStylePr>
   </w:style>
-  <w:style w:type="table" w:styleId="783">
+  <w:style w:type="table" w:styleId="820">
     <w:name w:val="Grid Table 5 Dark - Accent 6"/>
-    <w:basedOn w:val="741"/>
+    <w:basedOn w:val="778"/>
     <w:uiPriority w:val="99"/>
     <w:pPr>
       <w:pBdr/>
@@ -12823,9 +13008,9 @@
       </w:tcPr>
     </w:tblStylePr>
   </w:style>
-  <w:style w:type="table" w:styleId="784">
+  <w:style w:type="table" w:styleId="821">
     <w:name w:val="Grid Table 6 Colorful"/>
-    <w:basedOn w:val="741"/>
+    <w:basedOn w:val="778"/>
     <w:uiPriority w:val="99"/>
     <w:pPr>
       <w:pBdr/>
@@ -13049,9 +13234,9 @@
       </w:tcPr>
     </w:tblStylePr>
   </w:style>
-  <w:style w:type="table" w:styleId="785">
+  <w:style w:type="table" w:styleId="822">
     <w:name w:val="Grid Table 6 Colorful - Accent 1"/>
-    <w:basedOn w:val="741"/>
+    <w:basedOn w:val="778"/>
     <w:uiPriority w:val="99"/>
     <w:pPr>
       <w:pBdr/>
@@ -13275,9 +13460,9 @@
       </w:tcPr>
     </w:tblStylePr>
   </w:style>
-  <w:style w:type="table" w:styleId="786">
+  <w:style w:type="table" w:styleId="823">
     <w:name w:val="Grid Table 6 Colorful - Accent 2"/>
-    <w:basedOn w:val="741"/>
+    <w:basedOn w:val="778"/>
     <w:uiPriority w:val="99"/>
     <w:pPr>
       <w:pBdr/>
@@ -13501,9 +13686,9 @@
       </w:tcPr>
     </w:tblStylePr>
   </w:style>
-  <w:style w:type="table" w:styleId="787">
+  <w:style w:type="table" w:styleId="824">
     <w:name w:val="Grid Table 6 Colorful - Accent 3"/>
-    <w:basedOn w:val="741"/>
+    <w:basedOn w:val="778"/>
     <w:uiPriority w:val="99"/>
     <w:pPr>
       <w:pBdr/>
@@ -13727,9 +13912,9 @@
       </w:tcPr>
     </w:tblStylePr>
   </w:style>
-  <w:style w:type="table" w:styleId="788">
+  <w:style w:type="table" w:styleId="825">
     <w:name w:val="Grid Table 6 Colorful - Accent 4"/>
-    <w:basedOn w:val="741"/>
+    <w:basedOn w:val="778"/>
     <w:uiPriority w:val="99"/>
     <w:pPr>
       <w:pBdr/>
@@ -13953,9 +14138,9 @@
       </w:tcPr>
     </w:tblStylePr>
   </w:style>
-  <w:style w:type="table" w:styleId="789">
+  <w:style w:type="table" w:styleId="826">
     <w:name w:val="Grid Table 6 Colorful - Accent 5"/>
-    <w:basedOn w:val="741"/>
+    <w:basedOn w:val="778"/>
     <w:uiPriority w:val="99"/>
     <w:pPr>
       <w:pBdr/>
@@ -14179,9 +14364,9 @@
       </w:tcPr>
     </w:tblStylePr>
   </w:style>
-  <w:style w:type="table" w:styleId="790">
+  <w:style w:type="table" w:styleId="827">
     <w:name w:val="Grid Table 6 Colorful - Accent 6"/>
-    <w:basedOn w:val="741"/>
+    <w:basedOn w:val="778"/>
     <w:uiPriority w:val="99"/>
     <w:pPr>
       <w:pBdr/>
@@ -14405,9 +14590,9 @@
       </w:tcPr>
     </w:tblStylePr>
   </w:style>
-  <w:style w:type="table" w:styleId="791">
+  <w:style w:type="table" w:styleId="828">
     <w:name w:val="Grid Table 7 Colorful"/>
-    <w:basedOn w:val="741"/>
+    <w:basedOn w:val="778"/>
     <w:uiPriority w:val="99"/>
     <w:pPr>
       <w:pBdr/>
@@ -14652,9 +14837,9 @@
       </w:tcPr>
     </w:tblStylePr>
   </w:style>
-  <w:style w:type="table" w:styleId="792">
+  <w:style w:type="table" w:styleId="829">
     <w:name w:val="Grid Table 7 Colorful - Accent 1"/>
-    <w:basedOn w:val="741"/>
+    <w:basedOn w:val="778"/>
     <w:uiPriority w:val="99"/>
     <w:pPr>
       <w:pBdr/>
@@ -14899,9 +15084,9 @@
       </w:tcPr>
     </w:tblStylePr>
   </w:style>
-  <w:style w:type="table" w:styleId="793">
+  <w:style w:type="table" w:styleId="830">
     <w:name w:val="Grid Table 7 Colorful - Accent 2"/>
-    <w:basedOn w:val="741"/>
+    <w:basedOn w:val="778"/>
     <w:uiPriority w:val="99"/>
     <w:pPr>
       <w:pBdr/>
@@ -15146,9 +15331,9 @@
       </w:tcPr>
     </w:tblStylePr>
   </w:style>
-  <w:style w:type="table" w:styleId="794">
+  <w:style w:type="table" w:styleId="831">
     <w:name w:val="Grid Table 7 Colorful - Accent 3"/>
-    <w:basedOn w:val="741"/>
+    <w:basedOn w:val="778"/>
     <w:uiPriority w:val="99"/>
     <w:pPr>
       <w:pBdr/>
@@ -15393,9 +15578,9 @@
       </w:tcPr>
     </w:tblStylePr>
   </w:style>
-  <w:style w:type="table" w:styleId="795">
+  <w:style w:type="table" w:styleId="832">
     <w:name w:val="Grid Table 7 Colorful - Accent 4"/>
-    <w:basedOn w:val="741"/>
+    <w:basedOn w:val="778"/>
     <w:uiPriority w:val="99"/>
     <w:pPr>
       <w:pBdr/>
@@ -15640,9 +15825,9 @@
       </w:tcPr>
     </w:tblStylePr>
   </w:style>
-  <w:style w:type="table" w:styleId="796">
+  <w:style w:type="table" w:styleId="833">
     <w:name w:val="Grid Table 7 Colorful - Accent 5"/>
-    <w:basedOn w:val="741"/>
+    <w:basedOn w:val="778"/>
     <w:uiPriority w:val="99"/>
     <w:pPr>
       <w:pBdr/>
@@ -15887,9 +16072,9 @@
       </w:tcPr>
     </w:tblStylePr>
   </w:style>
-  <w:style w:type="table" w:styleId="797">
+  <w:style w:type="table" w:styleId="834">
     <w:name w:val="Grid Table 7 Colorful - Accent 6"/>
-    <w:basedOn w:val="741"/>
+    <w:basedOn w:val="778"/>
     <w:uiPriority w:val="99"/>
     <w:pPr>
       <w:pBdr/>
@@ -16134,9 +16319,9 @@
       </w:tcPr>
     </w:tblStylePr>
   </w:style>
-  <w:style w:type="table" w:styleId="798">
+  <w:style w:type="table" w:styleId="835">
     <w:name w:val="List Table 1 Light"/>
-    <w:basedOn w:val="741"/>
+    <w:basedOn w:val="778"/>
     <w:uiPriority w:val="99"/>
     <w:pPr>
       <w:pBdr/>
@@ -16345,9 +16530,9 @@
       </w:tcPr>
     </w:tblStylePr>
   </w:style>
-  <w:style w:type="table" w:styleId="799">
+  <w:style w:type="table" w:styleId="836">
     <w:name w:val="List Table 1 Light - Accent 1"/>
-    <w:basedOn w:val="741"/>
+    <w:basedOn w:val="778"/>
     <w:uiPriority w:val="99"/>
     <w:pPr>
       <w:pBdr/>
@@ -16556,9 +16741,9 @@
       </w:tcPr>
     </w:tblStylePr>
   </w:style>
-  <w:style w:type="table" w:styleId="800">
+  <w:style w:type="table" w:styleId="837">
     <w:name w:val="List Table 1 Light - Accent 2"/>
-    <w:basedOn w:val="741"/>
+    <w:basedOn w:val="778"/>
     <w:uiPriority w:val="99"/>
     <w:pPr>
       <w:pBdr/>
@@ -16767,9 +16952,9 @@
       </w:tcPr>
     </w:tblStylePr>
   </w:style>
-  <w:style w:type="table" w:styleId="801">
+  <w:style w:type="table" w:styleId="838">
     <w:name w:val="List Table 1 Light - Accent 3"/>
-    <w:basedOn w:val="741"/>
+    <w:basedOn w:val="778"/>
     <w:uiPriority w:val="99"/>
     <w:pPr>
       <w:pBdr/>
@@ -16978,9 +17163,9 @@
       </w:tcPr>
     </w:tblStylePr>
   </w:style>
-  <w:style w:type="table" w:styleId="802">
+  <w:style w:type="table" w:styleId="839">
     <w:name w:val="List Table 1 Light - Accent 4"/>
-    <w:basedOn w:val="741"/>
+    <w:basedOn w:val="778"/>
     <w:uiPriority w:val="99"/>
     <w:pPr>
       <w:pBdr/>
@@ -17189,9 +17374,9 @@
       </w:tcPr>
     </w:tblStylePr>
   </w:style>
-  <w:style w:type="table" w:styleId="803">
+  <w:style w:type="table" w:styleId="840">
     <w:name w:val="List Table 1 Light - Accent 5"/>
-    <w:basedOn w:val="741"/>
+    <w:basedOn w:val="778"/>
     <w:uiPriority w:val="99"/>
     <w:pPr>
       <w:pBdr/>
@@ -17400,9 +17585,9 @@
       </w:tcPr>
     </w:tblStylePr>
   </w:style>
-  <w:style w:type="table" w:styleId="804">
+  <w:style w:type="table" w:styleId="841">
     <w:name w:val="List Table 1 Light - Accent 6"/>
-    <w:basedOn w:val="741"/>
+    <w:basedOn w:val="778"/>
     <w:uiPriority w:val="99"/>
     <w:pPr>
       <w:pBdr/>
@@ -17611,9 +17796,9 @@
       </w:tcPr>
     </w:tblStylePr>
   </w:style>
-  <w:style w:type="table" w:styleId="805">
+  <w:style w:type="table" w:styleId="842">
     <w:name w:val="List Table 2"/>
-    <w:basedOn w:val="741"/>
+    <w:basedOn w:val="778"/>
     <w:uiPriority w:val="99"/>
     <w:pPr>
       <w:pBdr/>
@@ -17836,9 +18021,9 @@
       </w:tcPr>
     </w:tblStylePr>
   </w:style>
-  <w:style w:type="table" w:styleId="806">
+  <w:style w:type="table" w:styleId="843">
     <w:name w:val="List Table 2 - Accent 1"/>
-    <w:basedOn w:val="741"/>
+    <w:basedOn w:val="778"/>
     <w:uiPriority w:val="99"/>
     <w:pPr>
       <w:pBdr/>
@@ -18061,9 +18246,9 @@
       </w:tcPr>
     </w:tblStylePr>
   </w:style>
-  <w:style w:type="table" w:styleId="807">
+  <w:style w:type="table" w:styleId="844">
     <w:name w:val="List Table 2 - Accent 2"/>
-    <w:basedOn w:val="741"/>
+    <w:basedOn w:val="778"/>
     <w:uiPriority w:val="99"/>
     <w:pPr>
       <w:pBdr/>
@@ -18286,9 +18471,9 @@
       </w:tcPr>
     </w:tblStylePr>
   </w:style>
-  <w:style w:type="table" w:styleId="808">
+  <w:style w:type="table" w:styleId="845">
     <w:name w:val="List Table 2 - Accent 3"/>
-    <w:basedOn w:val="741"/>
+    <w:basedOn w:val="778"/>
     <w:uiPriority w:val="99"/>
     <w:pPr>
       <w:pBdr/>
@@ -18511,9 +18696,9 @@
       </w:tcPr>
     </w:tblStylePr>
   </w:style>
-  <w:style w:type="table" w:styleId="809">
+  <w:style w:type="table" w:styleId="846">
     <w:name w:val="List Table 2 - Accent 4"/>
-    <w:basedOn w:val="741"/>
+    <w:basedOn w:val="778"/>
     <w:uiPriority w:val="99"/>
     <w:pPr>
       <w:pBdr/>
@@ -18736,9 +18921,9 @@
       </w:tcPr>
     </w:tblStylePr>
   </w:style>
-  <w:style w:type="table" w:styleId="810">
+  <w:style w:type="table" w:styleId="847">
     <w:name w:val="List Table 2 - Accent 5"/>
-    <w:basedOn w:val="741"/>
+    <w:basedOn w:val="778"/>
     <w:uiPriority w:val="99"/>
     <w:pPr>
       <w:pBdr/>
@@ -18961,9 +19146,9 @@
       </w:tcPr>
     </w:tblStylePr>
   </w:style>
-  <w:style w:type="table" w:styleId="811">
+  <w:style w:type="table" w:styleId="848">
     <w:name w:val="List Table 2 - Accent 6"/>
-    <w:basedOn w:val="741"/>
+    <w:basedOn w:val="778"/>
     <w:uiPriority w:val="99"/>
     <w:pPr>
       <w:pBdr/>
@@ -19186,9 +19371,9 @@
       </w:tcPr>
     </w:tblStylePr>
   </w:style>
-  <w:style w:type="table" w:styleId="812">
+  <w:style w:type="table" w:styleId="849">
     <w:name w:val="List Table 3"/>
-    <w:basedOn w:val="741"/>
+    <w:basedOn w:val="778"/>
     <w:uiPriority w:val="99"/>
     <w:pPr>
       <w:pBdr/>
@@ -19404,9 +19589,9 @@
       </w:tcPr>
     </w:tblStylePr>
   </w:style>
-  <w:style w:type="table" w:styleId="813">
+  <w:style w:type="table" w:styleId="850">
     <w:name w:val="List Table 3 - Accent 1"/>
-    <w:basedOn w:val="741"/>
+    <w:basedOn w:val="778"/>
     <w:uiPriority w:val="99"/>
     <w:pPr>
       <w:pBdr/>
@@ -19622,9 +19807,9 @@
       </w:tcPr>
     </w:tblStylePr>
   </w:style>
-  <w:style w:type="table" w:styleId="814">
+  <w:style w:type="table" w:styleId="851">
     <w:name w:val="List Table 3 - Accent 2"/>
-    <w:basedOn w:val="741"/>
+    <w:basedOn w:val="778"/>
     <w:uiPriority w:val="99"/>
     <w:pPr>
       <w:pBdr/>
@@ -19840,9 +20025,9 @@
       </w:tcPr>
     </w:tblStylePr>
   </w:style>
-  <w:style w:type="table" w:styleId="815">
+  <w:style w:type="table" w:styleId="852">
     <w:name w:val="List Table 3 - Accent 3"/>
-    <w:basedOn w:val="741"/>
+    <w:basedOn w:val="778"/>
     <w:uiPriority w:val="99"/>
     <w:pPr>
       <w:pBdr/>
@@ -20058,9 +20243,9 @@
       </w:tcPr>
     </w:tblStylePr>
   </w:style>
-  <w:style w:type="table" w:styleId="816">
+  <w:style w:type="table" w:styleId="853">
     <w:name w:val="List Table 3 - Accent 4"/>
-    <w:basedOn w:val="741"/>
+    <w:basedOn w:val="778"/>
     <w:uiPriority w:val="99"/>
     <w:pPr>
       <w:pBdr/>
@@ -20276,9 +20461,9 @@
       </w:tcPr>
     </w:tblStylePr>
   </w:style>
-  <w:style w:type="table" w:styleId="817">
+  <w:style w:type="table" w:styleId="854">
     <w:name w:val="List Table 3 - Accent 5"/>
-    <w:basedOn w:val="741"/>
+    <w:basedOn w:val="778"/>
     <w:uiPriority w:val="99"/>
     <w:pPr>
       <w:pBdr/>
@@ -20494,9 +20679,9 @@
       </w:tcPr>
     </w:tblStylePr>
   </w:style>
-  <w:style w:type="table" w:styleId="818">
+  <w:style w:type="table" w:styleId="855">
     <w:name w:val="List Table 3 - Accent 6"/>
-    <w:basedOn w:val="741"/>
+    <w:basedOn w:val="778"/>
     <w:uiPriority w:val="99"/>
     <w:pPr>
       <w:pBdr/>
@@ -20712,9 +20897,9 @@
       </w:tcPr>
     </w:tblStylePr>
   </w:style>
-  <w:style w:type="table" w:styleId="819">
+  <w:style w:type="table" w:styleId="856">
     <w:name w:val="List Table 4"/>
-    <w:basedOn w:val="741"/>
+    <w:basedOn w:val="778"/>
     <w:uiPriority w:val="99"/>
     <w:pPr>
       <w:pBdr/>
@@ -20927,9 +21112,9 @@
       </w:tcPr>
     </w:tblStylePr>
   </w:style>
-  <w:style w:type="table" w:styleId="820">
+  <w:style w:type="table" w:styleId="857">
     <w:name w:val="List Table 4 - Accent 1"/>
-    <w:basedOn w:val="741"/>
+    <w:basedOn w:val="778"/>
     <w:uiPriority w:val="99"/>
     <w:pPr>
       <w:pBdr/>
@@ -21142,9 +21327,9 @@
       </w:tcPr>
     </w:tblStylePr>
   </w:style>
-  <w:style w:type="table" w:styleId="821">
+  <w:style w:type="table" w:styleId="858">
     <w:name w:val="List Table 4 - Accent 2"/>
-    <w:basedOn w:val="741"/>
+    <w:basedOn w:val="778"/>
     <w:uiPriority w:val="99"/>
     <w:pPr>
       <w:pBdr/>
@@ -21357,9 +21542,9 @@
       </w:tcPr>
     </w:tblStylePr>
   </w:style>
-  <w:style w:type="table" w:styleId="822">
+  <w:style w:type="table" w:styleId="859">
     <w:name w:val="List Table 4 - Accent 3"/>
-    <w:basedOn w:val="741"/>
+    <w:basedOn w:val="778"/>
     <w:uiPriority w:val="99"/>
     <w:pPr>
       <w:pBdr/>
@@ -21572,9 +21757,9 @@
       </w:tcPr>
     </w:tblStylePr>
   </w:style>
-  <w:style w:type="table" w:styleId="823">
+  <w:style w:type="table" w:styleId="860">
     <w:name w:val="List Table 4 - Accent 4"/>
-    <w:basedOn w:val="741"/>
+    <w:basedOn w:val="778"/>
     <w:uiPriority w:val="99"/>
     <w:pPr>
       <w:pBdr/>
@@ -21787,9 +21972,9 @@
       </w:tcPr>
     </w:tblStylePr>
   </w:style>
-  <w:style w:type="table" w:styleId="824">
+  <w:style w:type="table" w:styleId="861">
     <w:name w:val="List Table 4 - Accent 5"/>
-    <w:basedOn w:val="741"/>
+    <w:basedOn w:val="778"/>
     <w:uiPriority w:val="99"/>
     <w:pPr>
       <w:pBdr/>
@@ -22002,9 +22187,9 @@
       </w:tcPr>
     </w:tblStylePr>
   </w:style>
-  <w:style w:type="table" w:styleId="825">
+  <w:style w:type="table" w:styleId="862">
     <w:name w:val="List Table 4 - Accent 6"/>
-    <w:basedOn w:val="741"/>
+    <w:basedOn w:val="778"/>
     <w:uiPriority w:val="99"/>
     <w:pPr>
       <w:pBdr/>
@@ -22217,9 +22402,9 @@
       </w:tcPr>
     </w:tblStylePr>
   </w:style>
-  <w:style w:type="table" w:styleId="826">
+  <w:style w:type="table" w:styleId="863">
     <w:name w:val="List Table 5 Dark"/>
-    <w:basedOn w:val="741"/>
+    <w:basedOn w:val="778"/>
     <w:uiPriority w:val="99"/>
     <w:pPr>
       <w:pBdr/>
@@ -22453,9 +22638,9 @@
       </w:tcPr>
     </w:tblStylePr>
   </w:style>
-  <w:style w:type="table" w:styleId="827">
+  <w:style w:type="table" w:styleId="864">
     <w:name w:val="List Table 5 Dark - Accent 1"/>
-    <w:basedOn w:val="741"/>
+    <w:basedOn w:val="778"/>
     <w:uiPriority w:val="99"/>
     <w:pPr>
       <w:pBdr/>
@@ -22689,9 +22874,9 @@
       </w:tcPr>
     </w:tblStylePr>
   </w:style>
-  <w:style w:type="table" w:styleId="828">
+  <w:style w:type="table" w:styleId="865">
     <w:name w:val="List Table 5 Dark - Accent 2"/>
-    <w:basedOn w:val="741"/>
+    <w:basedOn w:val="778"/>
     <w:uiPriority w:val="99"/>
     <w:pPr>
       <w:pBdr/>
@@ -22925,9 +23110,9 @@
       </w:tcPr>
     </w:tblStylePr>
   </w:style>
-  <w:style w:type="table" w:styleId="829">
+  <w:style w:type="table" w:styleId="866">
     <w:name w:val="List Table 5 Dark - Accent 3"/>
-    <w:basedOn w:val="741"/>
+    <w:basedOn w:val="778"/>
     <w:uiPriority w:val="99"/>
     <w:pPr>
       <w:pBdr/>
@@ -23161,9 +23346,9 @@
       </w:tcPr>
     </w:tblStylePr>
   </w:style>
-  <w:style w:type="table" w:styleId="830">
+  <w:style w:type="table" w:styleId="867">
     <w:name w:val="List Table 5 Dark - Accent 4"/>
-    <w:basedOn w:val="741"/>
+    <w:basedOn w:val="778"/>
     <w:uiPriority w:val="99"/>
     <w:pPr>
       <w:pBdr/>
@@ -23397,9 +23582,9 @@
       </w:tcPr>
     </w:tblStylePr>
   </w:style>
-  <w:style w:type="table" w:styleId="831">
+  <w:style w:type="table" w:styleId="868">
     <w:name w:val="List Table 5 Dark - Accent 5"/>
-    <w:basedOn w:val="741"/>
+    <w:basedOn w:val="778"/>
     <w:uiPriority w:val="99"/>
     <w:pPr>
       <w:pBdr/>
@@ -23633,9 +23818,9 @@
       </w:tcPr>
     </w:tblStylePr>
   </w:style>
-  <w:style w:type="table" w:styleId="832">
+  <w:style w:type="table" w:styleId="869">
     <w:name w:val="List Table 5 Dark - Accent 6"/>
-    <w:basedOn w:val="741"/>
+    <w:basedOn w:val="778"/>
     <w:uiPriority w:val="99"/>
     <w:pPr>
       <w:pBdr/>
@@ -23869,9 +24054,9 @@
       </w:tcPr>
     </w:tblStylePr>
   </w:style>
-  <w:style w:type="table" w:styleId="833">
+  <w:style w:type="table" w:styleId="870">
     <w:name w:val="List Table 6 Colorful"/>
-    <w:basedOn w:val="741"/>
+    <w:basedOn w:val="778"/>
     <w:uiPriority w:val="99"/>
     <w:pPr>
       <w:pBdr/>
@@ -24089,9 +24274,9 @@
       </w:tcPr>
     </w:tblStylePr>
   </w:style>
-  <w:style w:type="table" w:styleId="834">
+  <w:style w:type="table" w:styleId="871">
     <w:name w:val="List Table 6 Colorful - Accent 1"/>
-    <w:basedOn w:val="741"/>
+    <w:basedOn w:val="778"/>
     <w:uiPriority w:val="99"/>
     <w:pPr>
       <w:pBdr/>
@@ -24309,9 +24494,9 @@
       </w:tcPr>
     </w:tblStylePr>
   </w:style>
-  <w:style w:type="table" w:styleId="835">
+  <w:style w:type="table" w:styleId="872">
     <w:name w:val="List Table 6 Colorful - Accent 2"/>
-    <w:basedOn w:val="741"/>
+    <w:basedOn w:val="778"/>
     <w:uiPriority w:val="99"/>
     <w:pPr>
       <w:pBdr/>
@@ -24529,9 +24714,9 @@
       </w:tcPr>
     </w:tblStylePr>
   </w:style>
-  <w:style w:type="table" w:styleId="836">
+  <w:style w:type="table" w:styleId="873">
     <w:name w:val="List Table 6 Colorful - Accent 3"/>
-    <w:basedOn w:val="741"/>
+    <w:basedOn w:val="778"/>
     <w:uiPriority w:val="99"/>
     <w:pPr>
       <w:pBdr/>
@@ -24749,9 +24934,9 @@
       </w:tcPr>
     </w:tblStylePr>
   </w:style>
-  <w:style w:type="table" w:styleId="837">
+  <w:style w:type="table" w:styleId="874">
     <w:name w:val="List Table 6 Colorful - Accent 4"/>
-    <w:basedOn w:val="741"/>
+    <w:basedOn w:val="778"/>
     <w:uiPriority w:val="99"/>
     <w:pPr>
       <w:pBdr/>
@@ -24969,9 +25154,9 @@
       </w:tcPr>
     </w:tblStylePr>
   </w:style>
-  <w:style w:type="table" w:styleId="838">
+  <w:style w:type="table" w:styleId="875">
     <w:name w:val="List Table 6 Colorful - Accent 5"/>
-    <w:basedOn w:val="741"/>
+    <w:basedOn w:val="778"/>
     <w:uiPriority w:val="99"/>
     <w:pPr>
       <w:pBdr/>
@@ -25189,9 +25374,9 @@
       </w:tcPr>
     </w:tblStylePr>
   </w:style>
-  <w:style w:type="table" w:styleId="839">
+  <w:style w:type="table" w:styleId="876">
     <w:name w:val="List Table 6 Colorful - Accent 6"/>
-    <w:basedOn w:val="741"/>
+    <w:basedOn w:val="778"/>
     <w:uiPriority w:val="99"/>
     <w:pPr>
       <w:pBdr/>
@@ -25409,9 +25594,9 @@
       </w:tcPr>
     </w:tblStylePr>
   </w:style>
-  <w:style w:type="table" w:styleId="840">
+  <w:style w:type="table" w:styleId="877">
     <w:name w:val="List Table 7 Colorful"/>
-    <w:basedOn w:val="741"/>
+    <w:basedOn w:val="778"/>
     <w:uiPriority w:val="99"/>
     <w:pPr>
       <w:pBdr/>
@@ -25657,9 +25842,9 @@
       </w:tcPr>
     </w:tblStylePr>
   </w:style>
-  <w:style w:type="table" w:styleId="841">
+  <w:style w:type="table" w:styleId="878">
     <w:name w:val="List Table 7 Colorful - Accent 1"/>
-    <w:basedOn w:val="741"/>
+    <w:basedOn w:val="778"/>
     <w:uiPriority w:val="99"/>
     <w:pPr>
       <w:pBdr/>
@@ -25905,9 +26090,9 @@
       </w:tcPr>
     </w:tblStylePr>
   </w:style>
-  <w:style w:type="table" w:styleId="842">
+  <w:style w:type="table" w:styleId="879">
     <w:name w:val="List Table 7 Colorful - Accent 2"/>
-    <w:basedOn w:val="741"/>
+    <w:basedOn w:val="778"/>
     <w:uiPriority w:val="99"/>
     <w:pPr>
       <w:pBdr/>
@@ -26153,9 +26338,9 @@
       </w:tcPr>
     </w:tblStylePr>
   </w:style>
-  <w:style w:type="table" w:styleId="843">
+  <w:style w:type="table" w:styleId="880">
     <w:name w:val="List Table 7 Colorful - Accent 3"/>
-    <w:basedOn w:val="741"/>
+    <w:basedOn w:val="778"/>
     <w:uiPriority w:val="99"/>
     <w:pPr>
       <w:pBdr/>
@@ -26401,9 +26586,9 @@
       </w:tcPr>
     </w:tblStylePr>
   </w:style>
-  <w:style w:type="table" w:styleId="844">
+  <w:style w:type="table" w:styleId="881">
     <w:name w:val="List Table 7 Colorful - Accent 4"/>
-    <w:basedOn w:val="741"/>
+    <w:basedOn w:val="778"/>
     <w:uiPriority w:val="99"/>
     <w:pPr>
       <w:pBdr/>
@@ -26649,9 +26834,9 @@
       </w:tcPr>
     </w:tblStylePr>
   </w:style>
-  <w:style w:type="table" w:styleId="845">
+  <w:style w:type="table" w:styleId="882">
     <w:name w:val="List Table 7 Colorful - Accent 5"/>
-    <w:basedOn w:val="741"/>
+    <w:basedOn w:val="778"/>
     <w:uiPriority w:val="99"/>
     <w:pPr>
       <w:pBdr/>
@@ -26897,9 +27082,9 @@
       </w:tcPr>
     </w:tblStylePr>
   </w:style>
-  <w:style w:type="table" w:styleId="846">
+  <w:style w:type="table" w:styleId="883">
     <w:name w:val="List Table 7 Colorful - Accent 6"/>
-    <w:basedOn w:val="741"/>
+    <w:basedOn w:val="778"/>
     <w:uiPriority w:val="99"/>
     <w:pPr>
       <w:pBdr/>
@@ -27145,9 +27330,9 @@
       </w:tcPr>
     </w:tblStylePr>
   </w:style>
-  <w:style w:type="table" w:styleId="847">
+  <w:style w:type="table" w:styleId="884">
     <w:name w:val="Lined - Accent"/>
-    <w:basedOn w:val="741"/>
+    <w:basedOn w:val="778"/>
     <w:uiPriority w:val="99"/>
     <w:pPr>
       <w:pBdr/>
@@ -27362,9 +27547,9 @@
       </w:tcPr>
     </w:tblStylePr>
   </w:style>
-  <w:style w:type="table" w:styleId="848">
+  <w:style w:type="table" w:styleId="885">
     <w:name w:val="Lined - Accent 1"/>
-    <w:basedOn w:val="741"/>
+    <w:basedOn w:val="778"/>
     <w:uiPriority w:val="99"/>
     <w:pPr>
       <w:pBdr/>
@@ -27579,9 +27764,9 @@
       </w:tcPr>
     </w:tblStylePr>
   </w:style>
-  <w:style w:type="table" w:styleId="849">
+  <w:style w:type="table" w:styleId="886">
     <w:name w:val="Lined - Accent 2"/>
-    <w:basedOn w:val="741"/>
+    <w:basedOn w:val="778"/>
     <w:uiPriority w:val="99"/>
     <w:pPr>
       <w:pBdr/>
@@ -27796,9 +27981,9 @@
       </w:tcPr>
     </w:tblStylePr>
   </w:style>
-  <w:style w:type="table" w:styleId="850">
+  <w:style w:type="table" w:styleId="887">
     <w:name w:val="Lined - Accent 3"/>
-    <w:basedOn w:val="741"/>
+    <w:basedOn w:val="778"/>
     <w:uiPriority w:val="99"/>
     <w:pPr>
       <w:pBdr/>
@@ -28013,9 +28198,9 @@
       </w:tcPr>
     </w:tblStylePr>
   </w:style>
-  <w:style w:type="table" w:styleId="851">
+  <w:style w:type="table" w:styleId="888">
     <w:name w:val="Lined - Accent 4"/>
-    <w:basedOn w:val="741"/>
+    <w:basedOn w:val="778"/>
     <w:uiPriority w:val="99"/>
     <w:pPr>
       <w:pBdr/>
@@ -28230,9 +28415,9 @@
       </w:tcPr>
     </w:tblStylePr>
   </w:style>
-  <w:style w:type="table" w:styleId="852">
+  <w:style w:type="table" w:styleId="889">
     <w:name w:val="Lined - Accent 5"/>
-    <w:basedOn w:val="741"/>
+    <w:basedOn w:val="778"/>
     <w:uiPriority w:val="99"/>
     <w:pPr>
       <w:pBdr/>
@@ -28447,9 +28632,9 @@
       </w:tcPr>
     </w:tblStylePr>
   </w:style>
-  <w:style w:type="table" w:styleId="853">
+  <w:style w:type="table" w:styleId="890">
     <w:name w:val="Lined - Accent 6"/>
-    <w:basedOn w:val="741"/>
+    <w:basedOn w:val="778"/>
     <w:uiPriority w:val="99"/>
     <w:pPr>
       <w:pBdr/>
@@ -28664,9 +28849,9 @@
       </w:tcPr>
     </w:tblStylePr>
   </w:style>
-  <w:style w:type="table" w:styleId="854">
+  <w:style w:type="table" w:styleId="891">
     <w:name w:val="Bordered &amp; Lined - Accent"/>
-    <w:basedOn w:val="741"/>
+    <w:basedOn w:val="778"/>
     <w:uiPriority w:val="99"/>
     <w:pPr>
       <w:pBdr/>
@@ -28888,9 +29073,9 @@
       </w:tcPr>
     </w:tblStylePr>
   </w:style>
-  <w:style w:type="table" w:styleId="855">
+  <w:style w:type="table" w:styleId="892">
     <w:name w:val="Bordered &amp; Lined - Accent 1"/>
-    <w:basedOn w:val="741"/>
+    <w:basedOn w:val="778"/>
     <w:uiPriority w:val="99"/>
     <w:pPr>
       <w:pBdr/>
@@ -29112,9 +29297,9 @@
       </w:tcPr>
     </w:tblStylePr>
   </w:style>
-  <w:style w:type="table" w:styleId="856">
+  <w:style w:type="table" w:styleId="893">
     <w:name w:val="Bordered &amp; Lined - Accent 2"/>
-    <w:basedOn w:val="741"/>
+    <w:basedOn w:val="778"/>
     <w:uiPriority w:val="99"/>
     <w:pPr>
       <w:pBdr/>
@@ -29336,9 +29521,9 @@
       </w:tcPr>
     </w:tblStylePr>
   </w:style>
-  <w:style w:type="table" w:styleId="857">
+  <w:style w:type="table" w:styleId="894">
     <w:name w:val="Bordered &amp; Lined - Accent 3"/>
-    <w:basedOn w:val="741"/>
+    <w:basedOn w:val="778"/>
     <w:uiPriority w:val="99"/>
     <w:pPr>
       <w:pBdr/>
@@ -29560,9 +29745,9 @@
       </w:tcPr>
     </w:tblStylePr>
   </w:style>
-  <w:style w:type="table" w:styleId="858">
+  <w:style w:type="table" w:styleId="895">
     <w:name w:val="Bordered &amp; Lined - Accent 4"/>
-    <w:basedOn w:val="741"/>
+    <w:basedOn w:val="778"/>
     <w:uiPriority w:val="99"/>
     <w:pPr>
       <w:pBdr/>
@@ -29784,9 +29969,9 @@
       </w:tcPr>
     </w:tblStylePr>
   </w:style>
-  <w:style w:type="table" w:styleId="859">
+  <w:style w:type="table" w:styleId="896">
     <w:name w:val="Bordered &amp; Lined - Accent 5"/>
-    <w:basedOn w:val="741"/>
+    <w:basedOn w:val="778"/>
     <w:uiPriority w:val="99"/>
     <w:pPr>
       <w:pBdr/>
@@ -30008,9 +30193,9 @@
       </w:tcPr>
     </w:tblStylePr>
   </w:style>
-  <w:style w:type="table" w:styleId="860">
+  <w:style w:type="table" w:styleId="897">
     <w:name w:val="Bordered &amp; Lined - Accent 6"/>
-    <w:basedOn w:val="741"/>
+    <w:basedOn w:val="778"/>
     <w:uiPriority w:val="99"/>
     <w:pPr>
       <w:pBdr/>
@@ -30232,9 +30417,9 @@
       </w:tcPr>
     </w:tblStylePr>
   </w:style>
-  <w:style w:type="table" w:styleId="861">
+  <w:style w:type="table" w:styleId="898">
     <w:name w:val="Bordered"/>
-    <w:basedOn w:val="741"/>
+    <w:basedOn w:val="778"/>
     <w:uiPriority w:val="99"/>
     <w:pPr>
       <w:pBdr/>
@@ -30452,9 +30637,9 @@
       </w:tcPr>
     </w:tblStylePr>
   </w:style>
-  <w:style w:type="table" w:styleId="862">
+  <w:style w:type="table" w:styleId="899">
     <w:name w:val="Bordered - Accent 1"/>
-    <w:basedOn w:val="741"/>
+    <w:basedOn w:val="778"/>
     <w:uiPriority w:val="99"/>
     <w:pPr>
       <w:pBdr/>
@@ -30672,9 +30857,9 @@
       </w:tcPr>
     </w:tblStylePr>
   </w:style>
-  <w:style w:type="table" w:styleId="863">
+  <w:style w:type="table" w:styleId="900">
     <w:name w:val="Bordered - Accent 2"/>
-    <w:basedOn w:val="741"/>
+    <w:basedOn w:val="778"/>
     <w:uiPriority w:val="99"/>
     <w:pPr>
       <w:pBdr/>
@@ -30892,9 +31077,9 @@
       </w:tcPr>
     </w:tblStylePr>
   </w:style>
-  <w:style w:type="table" w:styleId="864">
+  <w:style w:type="table" w:styleId="901">
     <w:name w:val="Bordered - Accent 3"/>
-    <w:basedOn w:val="741"/>
+    <w:basedOn w:val="778"/>
     <w:uiPriority w:val="99"/>
     <w:pPr>
       <w:pBdr/>
@@ -31112,9 +31297,9 @@
       </w:tcPr>
     </w:tblStylePr>
   </w:style>
-  <w:style w:type="table" w:styleId="865">
+  <w:style w:type="table" w:styleId="902">
     <w:name w:val="Bordered - Accent 4"/>
-    <w:basedOn w:val="741"/>
+    <w:basedOn w:val="778"/>
     <w:uiPriority w:val="99"/>
     <w:pPr>
       <w:pBdr/>
@@ -31332,9 +31517,9 @@
       </w:tcPr>
     </w:tblStylePr>
   </w:style>
-  <w:style w:type="table" w:styleId="866">
+  <w:style w:type="table" w:styleId="903">
     <w:name w:val="Bordered - Accent 5"/>
-    <w:basedOn w:val="741"/>
+    <w:basedOn w:val="778"/>
     <w:uiPriority w:val="99"/>
     <w:pPr>
       <w:pBdr/>
@@ -31552,9 +31737,9 @@
       </w:tcPr>
     </w:tblStylePr>
   </w:style>
-  <w:style w:type="table" w:styleId="867">
+  <w:style w:type="table" w:styleId="904">
     <w:name w:val="Bordered - Accent 6"/>
-    <w:basedOn w:val="741"/>
+    <w:basedOn w:val="778"/>
     <w:uiPriority w:val="99"/>
     <w:pPr>
       <w:pBdr/>

</xml_diff>